<commit_message>
tinkering with text extraction
</commit_message>
<xml_diff>
--- a/filestorage/complaint1.docx
+++ b/filestorage/complaint1.docx
@@ -311,18 +311,8 @@
           <w:sz w:val="24"/>
           <w:szCs w:val="24"/>
         </w:rPr>
-        <w:t xml:space="preserve">Ronald </w:t>
-      </w:r>
-      <w:proofErr w:type="spellStart"/>
-      <w:r>
-        <w:rPr>
-          <w:rFonts w:ascii="Courier New" w:eastAsia="Courier New" w:hAnsi="Courier New" w:cs="Courier New"/>
-          <w:sz w:val="24"/>
-          <w:szCs w:val="24"/>
-        </w:rPr>
-        <w:t>Weasley</w:t>
-      </w:r>
-      <w:proofErr w:type="spellEnd"/>
+        <w:t>Ronald Weasley</w:t>
+      </w:r>
       <w:r>
         <w:rPr>
           <w:rFonts w:ascii="Courier New" w:eastAsia="Courier New" w:hAnsi="Courier New" w:cs="Courier New"/>
@@ -372,6 +362,15 @@
           <w:szCs w:val="24"/>
         </w:rPr>
         <w:t>No.</w:t>
+      </w:r>
+      <w:r>
+        <w:rPr>
+          <w:rFonts w:ascii="Courier New" w:eastAsia="Courier New" w:hAnsi="Courier New" w:cs="Courier New"/>
+          <w:position w:val="1"/>
+          <w:sz w:val="24"/>
+          <w:szCs w:val="24"/>
+        </w:rPr>
+        <w:t xml:space="preserve"> 454545</w:t>
       </w:r>
     </w:p>
     <w:p>
@@ -2189,7 +2188,6 @@
         </w:rPr>
         <w:t xml:space="preserve"> </w:t>
       </w:r>
-      <w:proofErr w:type="spellStart"/>
       <w:r>
         <w:rPr>
           <w:rFonts w:ascii="Courier New" w:eastAsia="Courier New" w:hAnsi="Courier New" w:cs="Courier New"/>
@@ -2198,7 +2196,6 @@
         </w:rPr>
         <w:t>patronus</w:t>
       </w:r>
-      <w:proofErr w:type="spellEnd"/>
       <w:r>
         <w:rPr>
           <w:rFonts w:ascii="Courier New" w:eastAsia="Courier New" w:hAnsi="Courier New" w:cs="Courier New"/>
@@ -2358,23 +2355,13 @@
         </w:rPr>
         <w:t xml:space="preserve"> </w:t>
       </w:r>
-      <w:proofErr w:type="gramStart"/>
-      <w:r>
-        <w:rPr>
-          <w:rFonts w:ascii="Courier New" w:eastAsia="Courier New" w:hAnsi="Courier New" w:cs="Courier New"/>
-          <w:sz w:val="24"/>
-          <w:szCs w:val="24"/>
-        </w:rPr>
-        <w:t>County</w:t>
-      </w:r>
-      <w:proofErr w:type="gramEnd"/>
-      <w:r>
-        <w:rPr>
-          <w:rFonts w:ascii="Courier New" w:eastAsia="Courier New" w:hAnsi="Courier New" w:cs="Courier New"/>
-          <w:sz w:val="24"/>
-          <w:szCs w:val="24"/>
-        </w:rPr>
-        <w:t xml:space="preserve">, </w:t>
+      <w:r>
+        <w:rPr>
+          <w:rFonts w:ascii="Courier New" w:eastAsia="Courier New" w:hAnsi="Courier New" w:cs="Courier New"/>
+          <w:sz w:val="24"/>
+          <w:szCs w:val="24"/>
+        </w:rPr>
+        <w:t xml:space="preserve">County, </w:t>
       </w:r>
       <w:r>
         <w:rPr>
@@ -3035,7 +3022,6 @@
           <w:szCs w:val="24"/>
         </w:rPr>
       </w:pPr>
-      <w:proofErr w:type="gramStart"/>
       <w:r>
         <w:rPr>
           <w:rFonts w:ascii="Courier New" w:eastAsia="Courier New" w:hAnsi="Courier New" w:cs="Courier New"/>
@@ -3070,7 +3056,6 @@
         </w:rPr>
         <w:t xml:space="preserve"> on NE 15</w:t>
       </w:r>
-      <w:proofErr w:type="spellStart"/>
       <w:r>
         <w:rPr>
           <w:rFonts w:ascii="Courier New" w:eastAsia="Courier New" w:hAnsi="Courier New" w:cs="Courier New"/>
@@ -3090,7 +3075,6 @@
         </w:rPr>
         <w:t>h</w:t>
       </w:r>
-      <w:proofErr w:type="spellEnd"/>
       <w:r>
         <w:rPr>
           <w:rFonts w:ascii="Courier New" w:eastAsia="Courier New" w:hAnsi="Courier New" w:cs="Courier New"/>
@@ -3117,7 +3101,6 @@
         </w:rPr>
         <w:t>.</w:t>
       </w:r>
-      <w:proofErr w:type="gramEnd"/>
     </w:p>
     <w:p>
       <w:pPr>
@@ -4877,7 +4860,6 @@
         </w:rPr>
         <w:t>15</w:t>
       </w:r>
-      <w:proofErr w:type="spellStart"/>
       <w:r>
         <w:rPr>
           <w:rFonts w:ascii="Courier New" w:eastAsia="Courier New" w:hAnsi="Courier New" w:cs="Courier New"/>
@@ -4897,7 +4879,6 @@
         </w:rPr>
         <w:t>h</w:t>
       </w:r>
-      <w:proofErr w:type="spellEnd"/>
     </w:p>
     <w:p>
       <w:pPr>
@@ -4930,7 +4911,6 @@
         </w:rPr>
         <w:t xml:space="preserve"> </w:t>
       </w:r>
-      <w:proofErr w:type="gramStart"/>
       <w:r>
         <w:rPr>
           <w:rFonts w:ascii="Courier New" w:eastAsia="Courier New" w:hAnsi="Courier New" w:cs="Courier New"/>
@@ -4989,16 +4969,7 @@
           <w:sz w:val="24"/>
           <w:szCs w:val="24"/>
         </w:rPr>
-        <w:t>ied</w:t>
-      </w:r>
-      <w:proofErr w:type="gramEnd"/>
-      <w:r>
-        <w:rPr>
-          <w:rFonts w:ascii="Courier New" w:eastAsia="Courier New" w:hAnsi="Courier New" w:cs="Courier New"/>
-          <w:sz w:val="24"/>
-          <w:szCs w:val="24"/>
-        </w:rPr>
-        <w:t xml:space="preserve"> </w:t>
+        <w:t xml:space="preserve">ied </w:t>
       </w:r>
       <w:r>
         <w:rPr>
@@ -5544,7 +5515,6 @@
         </w:rPr>
         <w:t>15</w:t>
       </w:r>
-      <w:proofErr w:type="spellStart"/>
       <w:r>
         <w:rPr>
           <w:rFonts w:ascii="Courier New" w:eastAsia="Courier New" w:hAnsi="Courier New" w:cs="Courier New"/>
@@ -5564,7 +5534,6 @@
         </w:rPr>
         <w:t>h</w:t>
       </w:r>
-      <w:proofErr w:type="spellEnd"/>
       <w:r>
         <w:rPr>
           <w:rFonts w:ascii="Courier New" w:eastAsia="Courier New" w:hAnsi="Courier New" w:cs="Courier New"/>
@@ -5674,7 +5643,6 @@
         </w:rPr>
         <w:t xml:space="preserve"> </w:t>
       </w:r>
-      <w:proofErr w:type="spellStart"/>
       <w:r>
         <w:rPr>
           <w:rFonts w:ascii="Courier New" w:eastAsia="Courier New" w:hAnsi="Courier New" w:cs="Courier New"/>
@@ -5683,7 +5651,6 @@
         </w:rPr>
         <w:t>patronus</w:t>
       </w:r>
-      <w:proofErr w:type="spellEnd"/>
       <w:r>
         <w:rPr>
           <w:rFonts w:ascii="Courier New" w:eastAsia="Courier New" w:hAnsi="Courier New" w:cs="Courier New"/>
@@ -5753,7 +5720,6 @@
         </w:rPr>
         <w:t xml:space="preserve"> </w:t>
       </w:r>
-      <w:proofErr w:type="gramStart"/>
       <w:r>
         <w:rPr>
           <w:rFonts w:ascii="Courier New" w:eastAsia="Courier New" w:hAnsi="Courier New" w:cs="Courier New"/>
@@ -5762,7 +5728,6 @@
         </w:rPr>
         <w:t>Potter</w:t>
       </w:r>
-      <w:proofErr w:type="gramEnd"/>
       <w:r>
         <w:rPr>
           <w:rFonts w:ascii="Courier New" w:eastAsia="Courier New" w:hAnsi="Courier New" w:cs="Courier New"/>
@@ -6160,25 +6125,7 @@
           <w:sz w:val="24"/>
           <w:szCs w:val="24"/>
         </w:rPr>
-        <w:t xml:space="preserve">following </w:t>
-      </w:r>
-      <w:proofErr w:type="gramStart"/>
-      <w:r>
-        <w:rPr>
-          <w:rFonts w:ascii="Courier New" w:eastAsia="Courier New" w:hAnsi="Courier New" w:cs="Courier New"/>
-          <w:sz w:val="24"/>
-          <w:szCs w:val="24"/>
-        </w:rPr>
-        <w:t>particulars which</w:t>
-      </w:r>
-      <w:proofErr w:type="gramEnd"/>
-      <w:r>
-        <w:rPr>
-          <w:rFonts w:ascii="Courier New" w:eastAsia="Courier New" w:hAnsi="Courier New" w:cs="Courier New"/>
-          <w:sz w:val="24"/>
-          <w:szCs w:val="24"/>
-        </w:rPr>
-        <w:t xml:space="preserve"> caused injuries to plaintiff:</w:t>
+        <w:t>following particulars which caused injuries to plaintiff:</w:t>
       </w:r>
     </w:p>
     <w:p>
@@ -6218,18 +6165,8 @@
           <w:sz w:val="24"/>
           <w:szCs w:val="24"/>
         </w:rPr>
-        <w:t>a</w:t>
-      </w:r>
-      <w:proofErr w:type="gramStart"/>
-      <w:r>
-        <w:rPr>
-          <w:rFonts w:ascii="Courier New" w:eastAsia="Courier New" w:hAnsi="Courier New" w:cs="Courier New"/>
-          <w:sz w:val="24"/>
-          <w:szCs w:val="24"/>
-        </w:rPr>
-        <w:t>)   In</w:t>
-      </w:r>
-      <w:proofErr w:type="gramEnd"/>
+        <w:t>a)   In</w:t>
+      </w:r>
       <w:r>
         <w:rPr>
           <w:rFonts w:ascii="Courier New" w:eastAsia="Courier New" w:hAnsi="Courier New" w:cs="Courier New"/>
@@ -6404,18 +6341,8 @@
           <w:sz w:val="24"/>
           <w:szCs w:val="24"/>
         </w:rPr>
-        <w:t>(</w:t>
-      </w:r>
-      <w:proofErr w:type="spellStart"/>
-      <w:r>
-        <w:rPr>
-          <w:rFonts w:ascii="Courier New" w:eastAsia="Courier New" w:hAnsi="Courier New" w:cs="Courier New"/>
-          <w:sz w:val="24"/>
-          <w:szCs w:val="24"/>
-        </w:rPr>
-        <w:t>patronus</w:t>
-      </w:r>
-      <w:proofErr w:type="spellEnd"/>
+        <w:t>(patronus</w:t>
+      </w:r>
       <w:r>
         <w:rPr>
           <w:rFonts w:ascii="Courier New" w:eastAsia="Courier New" w:hAnsi="Courier New" w:cs="Courier New"/>
@@ -6488,51 +6415,15 @@
           <w:sz w:val="24"/>
           <w:szCs w:val="24"/>
         </w:rPr>
-        <w:t>b</w:t>
-      </w:r>
-      <w:proofErr w:type="gramStart"/>
-      <w:r>
-        <w:rPr>
-          <w:rFonts w:ascii="Courier New" w:eastAsia="Courier New" w:hAnsi="Courier New" w:cs="Courier New"/>
-          <w:sz w:val="24"/>
-          <w:szCs w:val="24"/>
-        </w:rPr>
-        <w:t>)   In</w:t>
-      </w:r>
-      <w:proofErr w:type="gramEnd"/>
-      <w:r>
-        <w:rPr>
-          <w:rFonts w:ascii="Courier New" w:eastAsia="Courier New" w:hAnsi="Courier New" w:cs="Courier New"/>
-          <w:sz w:val="24"/>
-          <w:szCs w:val="24"/>
-        </w:rPr>
-        <w:t xml:space="preserve"> failing to properly </w:t>
-      </w:r>
-      <w:r>
-        <w:rPr>
-          <w:rFonts w:ascii="Courier New" w:eastAsia="Courier New" w:hAnsi="Courier New" w:cs="Courier New"/>
-          <w:sz w:val="24"/>
-          <w:szCs w:val="24"/>
-        </w:rPr>
-        <w:t xml:space="preserve">de-summon his </w:t>
-      </w:r>
-      <w:proofErr w:type="spellStart"/>
-      <w:r>
-        <w:rPr>
-          <w:rFonts w:ascii="Courier New" w:eastAsia="Courier New" w:hAnsi="Courier New" w:cs="Courier New"/>
-          <w:sz w:val="24"/>
-          <w:szCs w:val="24"/>
-        </w:rPr>
-        <w:t>patronus</w:t>
-      </w:r>
-      <w:proofErr w:type="spellEnd"/>
-      <w:r>
-        <w:rPr>
-          <w:rFonts w:ascii="Courier New" w:eastAsia="Courier New" w:hAnsi="Courier New" w:cs="Courier New"/>
-          <w:sz w:val="24"/>
-          <w:szCs w:val="24"/>
-        </w:rPr>
-        <w:t xml:space="preserve"> </w:t>
+        <w:t xml:space="preserve">b)   In failing to properly </w:t>
+      </w:r>
+      <w:r>
+        <w:rPr>
+          <w:rFonts w:ascii="Courier New" w:eastAsia="Courier New" w:hAnsi="Courier New" w:cs="Courier New"/>
+          <w:sz w:val="24"/>
+          <w:szCs w:val="24"/>
+        </w:rPr>
+        <w:t xml:space="preserve">de-summon his patronus </w:t>
       </w:r>
       <w:r>
         <w:rPr>
@@ -6574,23 +6465,13 @@
         </w:rPr>
         <w:t xml:space="preserve"> </w:t>
       </w:r>
-      <w:proofErr w:type="gramStart"/>
-      <w:r>
-        <w:rPr>
-          <w:rFonts w:ascii="Courier New" w:eastAsia="Courier New" w:hAnsi="Courier New" w:cs="Courier New"/>
-          <w:sz w:val="24"/>
-          <w:szCs w:val="24"/>
-        </w:rPr>
-        <w:t>was</w:t>
-      </w:r>
-      <w:proofErr w:type="gramEnd"/>
-      <w:r>
-        <w:rPr>
-          <w:rFonts w:ascii="Courier New" w:eastAsia="Courier New" w:hAnsi="Courier New" w:cs="Courier New"/>
-          <w:sz w:val="24"/>
-          <w:szCs w:val="24"/>
-        </w:rPr>
-        <w:t xml:space="preserve"> in a place used by the general public.</w:t>
+      <w:r>
+        <w:rPr>
+          <w:rFonts w:ascii="Courier New" w:eastAsia="Courier New" w:hAnsi="Courier New" w:cs="Courier New"/>
+          <w:sz w:val="24"/>
+          <w:szCs w:val="24"/>
+        </w:rPr>
+        <w:t>was in a place used by the general public.</w:t>
       </w:r>
     </w:p>
     <w:p>
@@ -6977,19 +6858,8 @@
           <w:sz w:val="24"/>
           <w:szCs w:val="24"/>
         </w:rPr>
-        <w:t xml:space="preserve">Ronald </w:t>
-      </w:r>
-      <w:proofErr w:type="spellStart"/>
-      <w:r>
-        <w:rPr>
-          <w:rFonts w:ascii="Courier New" w:eastAsia="Courier New" w:hAnsi="Courier New" w:cs="Courier New"/>
-          <w:spacing w:val="-1"/>
-          <w:sz w:val="24"/>
-          <w:szCs w:val="24"/>
-        </w:rPr>
-        <w:t>Weasley</w:t>
-      </w:r>
-      <w:proofErr w:type="spellEnd"/>
+        <w:t>Ronald Weasley</w:t>
+      </w:r>
       <w:r>
         <w:rPr>
           <w:rFonts w:ascii="Courier New" w:eastAsia="Courier New" w:hAnsi="Courier New" w:cs="Courier New"/>
@@ -7418,7 +7288,6 @@
           <w:szCs w:val="24"/>
         </w:rPr>
       </w:pPr>
-      <w:proofErr w:type="gramStart"/>
       <w:r>
         <w:rPr>
           <w:rFonts w:ascii="Courier New" w:eastAsia="Courier New" w:hAnsi="Courier New" w:cs="Courier New"/>
@@ -7478,7 +7347,6 @@
         </w:rPr>
         <w:t>damages.</w:t>
       </w:r>
-      <w:proofErr w:type="gramEnd"/>
       <w:r>
         <w:rPr>
           <w:rFonts w:ascii="Courier New" w:eastAsia="Courier New" w:hAnsi="Courier New" w:cs="Courier New"/>
@@ -8396,7 +8264,6 @@
           <w:szCs w:val="24"/>
         </w:rPr>
       </w:pPr>
-      <w:proofErr w:type="gramStart"/>
       <w:r>
         <w:rPr>
           <w:rFonts w:ascii="Courier New" w:eastAsia="Courier New" w:hAnsi="Courier New" w:cs="Courier New"/>
@@ -8430,7 +8297,6 @@
         </w:rPr>
         <w:t>urposes of ORS 20.080.</w:t>
       </w:r>
-      <w:proofErr w:type="gramEnd"/>
     </w:p>
     <w:p>
       <w:pPr>
@@ -8705,7 +8571,6 @@
         </w:rPr>
         <w:t xml:space="preserve"> </w:t>
       </w:r>
-      <w:proofErr w:type="gramStart"/>
       <w:r>
         <w:rPr>
           <w:rFonts w:ascii="Courier New" w:eastAsia="Courier New" w:hAnsi="Courier New" w:cs="Courier New"/>
@@ -8714,7 +8579,6 @@
         </w:rPr>
         <w:t>defendant</w:t>
       </w:r>
-      <w:proofErr w:type="gramEnd"/>
       <w:r>
         <w:rPr>
           <w:rFonts w:ascii="Courier New" w:eastAsia="Courier New" w:hAnsi="Courier New" w:cs="Courier New"/>
@@ -9988,25 +9852,7 @@
           <w:sz w:val="24"/>
           <w:szCs w:val="24"/>
         </w:rPr>
-        <w:t xml:space="preserve">following </w:t>
-      </w:r>
-      <w:proofErr w:type="gramStart"/>
-      <w:r>
-        <w:rPr>
-          <w:rFonts w:ascii="Courier New" w:eastAsia="Courier New" w:hAnsi="Courier New" w:cs="Courier New"/>
-          <w:sz w:val="24"/>
-          <w:szCs w:val="24"/>
-        </w:rPr>
-        <w:t>particulars which</w:t>
-      </w:r>
-      <w:proofErr w:type="gramEnd"/>
-      <w:r>
-        <w:rPr>
-          <w:rFonts w:ascii="Courier New" w:eastAsia="Courier New" w:hAnsi="Courier New" w:cs="Courier New"/>
-          <w:sz w:val="24"/>
-          <w:szCs w:val="24"/>
-        </w:rPr>
-        <w:t xml:space="preserve"> caused injuries to plaintiff:</w:t>
+        <w:t>following particulars which caused injuries to plaintiff:</w:t>
       </w:r>
     </w:p>
     <w:p>
@@ -10047,18 +9893,51 @@
           <w:sz w:val="24"/>
           <w:szCs w:val="24"/>
         </w:rPr>
+        <w:t>a)   In</w:t>
+      </w:r>
+      <w:r>
+        <w:rPr>
+          <w:rFonts w:ascii="Courier New" w:eastAsia="Courier New" w:hAnsi="Courier New" w:cs="Courier New"/>
+          <w:spacing w:val="72"/>
+          <w:sz w:val="24"/>
+          <w:szCs w:val="24"/>
+        </w:rPr>
+        <w:t xml:space="preserve"> </w:t>
+      </w:r>
+      <w:r>
+        <w:rPr>
+          <w:rFonts w:ascii="Courier New" w:eastAsia="Courier New" w:hAnsi="Courier New" w:cs="Courier New"/>
+          <w:sz w:val="24"/>
+          <w:szCs w:val="24"/>
+        </w:rPr>
+        <w:t>providing</w:t>
+      </w:r>
+      <w:r>
+        <w:rPr>
+          <w:rFonts w:ascii="Courier New" w:eastAsia="Courier New" w:hAnsi="Courier New" w:cs="Courier New"/>
+          <w:spacing w:val="72"/>
+          <w:sz w:val="24"/>
+          <w:szCs w:val="24"/>
+        </w:rPr>
+        <w:t xml:space="preserve"> </w:t>
+      </w:r>
+      <w:r>
+        <w:rPr>
+          <w:rFonts w:ascii="Courier New" w:eastAsia="Courier New" w:hAnsi="Courier New" w:cs="Courier New"/>
+          <w:spacing w:val="-1"/>
+          <w:sz w:val="24"/>
+          <w:szCs w:val="24"/>
+        </w:rPr>
         <w:t>a</w:t>
       </w:r>
-      <w:proofErr w:type="gramStart"/>
-      <w:r>
-        <w:rPr>
-          <w:rFonts w:ascii="Courier New" w:eastAsia="Courier New" w:hAnsi="Courier New" w:cs="Courier New"/>
-          <w:sz w:val="24"/>
-          <w:szCs w:val="24"/>
-        </w:rPr>
-        <w:t>)   In</w:t>
-      </w:r>
-      <w:proofErr w:type="gramEnd"/>
+      <w:r>
+        <w:rPr>
+          <w:rFonts w:ascii="Courier New" w:eastAsia="Courier New" w:hAnsi="Courier New" w:cs="Courier New"/>
+          <w:sz w:val="24"/>
+          <w:szCs w:val="24"/>
+        </w:rPr>
+        <w:t>n</w:t>
+      </w:r>
       <w:r>
         <w:rPr>
           <w:rFonts w:ascii="Courier New" w:eastAsia="Courier New" w:hAnsi="Courier New" w:cs="Courier New"/>
@@ -10074,7 +9953,7 @@
           <w:sz w:val="24"/>
           <w:szCs w:val="24"/>
         </w:rPr>
-        <w:t>providing</w:t>
+        <w:t>unsafe</w:t>
       </w:r>
       <w:r>
         <w:rPr>
@@ -10088,10 +9967,474 @@
       <w:r>
         <w:rPr>
           <w:rFonts w:ascii="Courier New" w:eastAsia="Courier New" w:hAnsi="Courier New" w:cs="Courier New"/>
+          <w:sz w:val="24"/>
+          <w:szCs w:val="24"/>
+        </w:rPr>
+        <w:t>area</w:t>
+      </w:r>
+      <w:r>
+        <w:rPr>
+          <w:rFonts w:ascii="Courier New" w:eastAsia="Courier New" w:hAnsi="Courier New" w:cs="Courier New"/>
+          <w:spacing w:val="72"/>
+          <w:sz w:val="24"/>
+          <w:szCs w:val="24"/>
+        </w:rPr>
+        <w:t xml:space="preserve"> </w:t>
+      </w:r>
+      <w:r>
+        <w:rPr>
+          <w:rFonts w:ascii="Courier New" w:eastAsia="Courier New" w:hAnsi="Courier New" w:cs="Courier New"/>
+          <w:sz w:val="24"/>
+          <w:szCs w:val="24"/>
+        </w:rPr>
+        <w:t>near</w:t>
+      </w:r>
+      <w:r>
+        <w:rPr>
+          <w:rFonts w:ascii="Courier New" w:eastAsia="Courier New" w:hAnsi="Courier New" w:cs="Courier New"/>
+          <w:spacing w:val="72"/>
+          <w:sz w:val="24"/>
+          <w:szCs w:val="24"/>
+        </w:rPr>
+        <w:t xml:space="preserve"> </w:t>
+      </w:r>
+      <w:r>
+        <w:rPr>
+          <w:rFonts w:ascii="Courier New" w:eastAsia="Courier New" w:hAnsi="Courier New" w:cs="Courier New"/>
           <w:spacing w:val="-1"/>
           <w:sz w:val="24"/>
           <w:szCs w:val="24"/>
         </w:rPr>
+        <w:t>i</w:t>
+      </w:r>
+      <w:r>
+        <w:rPr>
+          <w:rFonts w:ascii="Courier New" w:eastAsia="Courier New" w:hAnsi="Courier New" w:cs="Courier New"/>
+          <w:sz w:val="24"/>
+          <w:szCs w:val="24"/>
+        </w:rPr>
+        <w:t>ts</w:t>
+      </w:r>
+      <w:r>
+        <w:rPr>
+          <w:rFonts w:ascii="Courier New" w:eastAsia="Courier New" w:hAnsi="Courier New" w:cs="Courier New"/>
+          <w:spacing w:val="72"/>
+          <w:sz w:val="24"/>
+          <w:szCs w:val="24"/>
+        </w:rPr>
+        <w:t xml:space="preserve"> </w:t>
+      </w:r>
+      <w:r>
+        <w:rPr>
+          <w:rFonts w:ascii="Courier New" w:eastAsia="Courier New" w:hAnsi="Courier New" w:cs="Courier New"/>
+          <w:sz w:val="24"/>
+          <w:szCs w:val="24"/>
+        </w:rPr>
+        <w:t>store</w:t>
+      </w:r>
+      <w:r>
+        <w:rPr>
+          <w:rFonts w:ascii="Courier New" w:eastAsia="Courier New" w:hAnsi="Courier New" w:cs="Courier New"/>
+          <w:sz w:val="24"/>
+          <w:szCs w:val="24"/>
+        </w:rPr>
+        <w:t xml:space="preserve"> entrance</w:t>
+      </w:r>
+    </w:p>
+    <w:p>
+      <w:pPr>
+        <w:spacing w:before="18" w:line="200" w:lineRule="exact"/>
+      </w:pPr>
+    </w:p>
+    <w:p>
+      <w:pPr>
+        <w:ind w:left="207" w:right="206"/>
+        <w:rPr>
+          <w:rFonts w:ascii="Courier New" w:eastAsia="Courier New" w:hAnsi="Courier New" w:cs="Courier New"/>
+          <w:sz w:val="24"/>
+          <w:szCs w:val="24"/>
+        </w:rPr>
+      </w:pPr>
+      <w:r>
+        <w:rPr>
+          <w:rFonts w:ascii="Courier New" w:eastAsia="Courier New" w:hAnsi="Courier New" w:cs="Courier New"/>
+          <w:sz w:val="24"/>
+          <w:szCs w:val="24"/>
+        </w:rPr>
+        <w:t xml:space="preserve">9 </w:t>
+      </w:r>
+      <w:r>
+        <w:rPr>
+          <w:rFonts w:ascii="Courier New" w:eastAsia="Courier New" w:hAnsi="Courier New" w:cs="Courier New"/>
+          <w:sz w:val="24"/>
+          <w:szCs w:val="24"/>
+        </w:rPr>
+        <w:tab/>
+      </w:r>
+      <w:r>
+        <w:rPr>
+          <w:rFonts w:ascii="Courier New" w:eastAsia="Courier New" w:hAnsi="Courier New" w:cs="Courier New"/>
+          <w:sz w:val="24"/>
+          <w:szCs w:val="24"/>
+        </w:rPr>
+        <w:tab/>
+      </w:r>
+      <w:r>
+        <w:rPr>
+          <w:rFonts w:ascii="Courier New" w:eastAsia="Courier New" w:hAnsi="Courier New" w:cs="Courier New"/>
+          <w:sz w:val="24"/>
+          <w:szCs w:val="24"/>
+        </w:rPr>
+        <w:tab/>
+      </w:r>
+      <w:r>
+        <w:rPr>
+          <w:rFonts w:ascii="Courier New" w:eastAsia="Courier New" w:hAnsi="Courier New" w:cs="Courier New"/>
+          <w:sz w:val="24"/>
+          <w:szCs w:val="24"/>
+        </w:rPr>
+        <w:t xml:space="preserve">for the use </w:t>
+      </w:r>
+      <w:r>
+        <w:rPr>
+          <w:rFonts w:ascii="Courier New" w:eastAsia="Courier New" w:hAnsi="Courier New" w:cs="Courier New"/>
+          <w:sz w:val="24"/>
+          <w:szCs w:val="24"/>
+        </w:rPr>
+        <w:t>of its patrons who conjured patroni</w:t>
+      </w:r>
+      <w:r>
+        <w:rPr>
+          <w:rFonts w:ascii="Courier New" w:eastAsia="Courier New" w:hAnsi="Courier New" w:cs="Courier New"/>
+          <w:sz w:val="24"/>
+          <w:szCs w:val="24"/>
+        </w:rPr>
+        <w:t>;</w:t>
+      </w:r>
+    </w:p>
+    <w:p>
+      <w:pPr>
+        <w:spacing w:before="18" w:line="200" w:lineRule="exact"/>
+      </w:pPr>
+    </w:p>
+    <w:p>
+      <w:pPr>
+        <w:ind w:left="101"/>
+        <w:rPr>
+          <w:rFonts w:ascii="Courier New" w:eastAsia="Courier New" w:hAnsi="Courier New" w:cs="Courier New"/>
+          <w:sz w:val="24"/>
+          <w:szCs w:val="24"/>
+        </w:rPr>
+      </w:pPr>
+      <w:r>
+        <w:rPr>
+          <w:rFonts w:ascii="Courier New" w:eastAsia="Courier New" w:hAnsi="Courier New" w:cs="Courier New"/>
+          <w:sz w:val="24"/>
+          <w:szCs w:val="24"/>
+        </w:rPr>
+        <w:t xml:space="preserve">10     </w:t>
+      </w:r>
+      <w:r>
+        <w:rPr>
+          <w:rFonts w:ascii="Courier New" w:eastAsia="Courier New" w:hAnsi="Courier New" w:cs="Courier New"/>
+          <w:spacing w:val="127"/>
+          <w:sz w:val="24"/>
+          <w:szCs w:val="24"/>
+        </w:rPr>
+        <w:t xml:space="preserve"> </w:t>
+      </w:r>
+      <w:r>
+        <w:rPr>
+          <w:rFonts w:ascii="Courier New" w:eastAsia="Courier New" w:hAnsi="Courier New" w:cs="Courier New"/>
+          <w:sz w:val="24"/>
+          <w:szCs w:val="24"/>
+        </w:rPr>
+        <w:t>b)   In</w:t>
+      </w:r>
+      <w:r>
+        <w:rPr>
+          <w:rFonts w:ascii="Courier New" w:eastAsia="Courier New" w:hAnsi="Courier New" w:cs="Courier New"/>
+          <w:spacing w:val="-36"/>
+          <w:sz w:val="24"/>
+          <w:szCs w:val="24"/>
+        </w:rPr>
+        <w:t xml:space="preserve"> </w:t>
+      </w:r>
+      <w:r>
+        <w:rPr>
+          <w:rFonts w:ascii="Courier New" w:eastAsia="Courier New" w:hAnsi="Courier New" w:cs="Courier New"/>
+          <w:spacing w:val="-1"/>
+          <w:sz w:val="24"/>
+          <w:szCs w:val="24"/>
+        </w:rPr>
+        <w:t>f</w:t>
+      </w:r>
+      <w:r>
+        <w:rPr>
+          <w:rFonts w:ascii="Courier New" w:eastAsia="Courier New" w:hAnsi="Courier New" w:cs="Courier New"/>
+          <w:sz w:val="24"/>
+          <w:szCs w:val="24"/>
+        </w:rPr>
+        <w:t>ailing</w:t>
+      </w:r>
+      <w:r>
+        <w:rPr>
+          <w:rFonts w:ascii="Courier New" w:eastAsia="Courier New" w:hAnsi="Courier New" w:cs="Courier New"/>
+          <w:spacing w:val="-36"/>
+          <w:sz w:val="24"/>
+          <w:szCs w:val="24"/>
+        </w:rPr>
+        <w:t xml:space="preserve"> </w:t>
+      </w:r>
+      <w:r>
+        <w:rPr>
+          <w:rFonts w:ascii="Courier New" w:eastAsia="Courier New" w:hAnsi="Courier New" w:cs="Courier New"/>
+          <w:sz w:val="24"/>
+          <w:szCs w:val="24"/>
+        </w:rPr>
+        <w:t>to</w:t>
+      </w:r>
+      <w:r>
+        <w:rPr>
+          <w:rFonts w:ascii="Courier New" w:eastAsia="Courier New" w:hAnsi="Courier New" w:cs="Courier New"/>
+          <w:spacing w:val="-36"/>
+          <w:sz w:val="24"/>
+          <w:szCs w:val="24"/>
+        </w:rPr>
+        <w:t xml:space="preserve"> </w:t>
+      </w:r>
+      <w:r>
+        <w:rPr>
+          <w:rFonts w:ascii="Courier New" w:eastAsia="Courier New" w:hAnsi="Courier New" w:cs="Courier New"/>
+          <w:sz w:val="24"/>
+          <w:szCs w:val="24"/>
+        </w:rPr>
+        <w:t>properly</w:t>
+      </w:r>
+      <w:r>
+        <w:rPr>
+          <w:rFonts w:ascii="Courier New" w:eastAsia="Courier New" w:hAnsi="Courier New" w:cs="Courier New"/>
+          <w:spacing w:val="-36"/>
+          <w:sz w:val="24"/>
+          <w:szCs w:val="24"/>
+        </w:rPr>
+        <w:t xml:space="preserve"> </w:t>
+      </w:r>
+      <w:r>
+        <w:rPr>
+          <w:rFonts w:ascii="Courier New" w:eastAsia="Courier New" w:hAnsi="Courier New" w:cs="Courier New"/>
+          <w:sz w:val="24"/>
+          <w:szCs w:val="24"/>
+        </w:rPr>
+        <w:t>monitor</w:t>
+      </w:r>
+      <w:r>
+        <w:rPr>
+          <w:rFonts w:ascii="Courier New" w:eastAsia="Courier New" w:hAnsi="Courier New" w:cs="Courier New"/>
+          <w:spacing w:val="-36"/>
+          <w:sz w:val="24"/>
+          <w:szCs w:val="24"/>
+        </w:rPr>
+        <w:t xml:space="preserve"> </w:t>
+      </w:r>
+      <w:r>
+        <w:rPr>
+          <w:rFonts w:ascii="Courier New" w:eastAsia="Courier New" w:hAnsi="Courier New" w:cs="Courier New"/>
+          <w:sz w:val="24"/>
+          <w:szCs w:val="24"/>
+        </w:rPr>
+        <w:t>and/or</w:t>
+      </w:r>
+      <w:r>
+        <w:rPr>
+          <w:rFonts w:ascii="Courier New" w:eastAsia="Courier New" w:hAnsi="Courier New" w:cs="Courier New"/>
+          <w:spacing w:val="-36"/>
+          <w:sz w:val="24"/>
+          <w:szCs w:val="24"/>
+        </w:rPr>
+        <w:t xml:space="preserve"> </w:t>
+      </w:r>
+      <w:r>
+        <w:rPr>
+          <w:rFonts w:ascii="Courier New" w:eastAsia="Courier New" w:hAnsi="Courier New" w:cs="Courier New"/>
+          <w:sz w:val="24"/>
+          <w:szCs w:val="24"/>
+        </w:rPr>
+        <w:t>safeguard</w:t>
+      </w:r>
+      <w:r>
+        <w:rPr>
+          <w:rFonts w:ascii="Courier New" w:eastAsia="Courier New" w:hAnsi="Courier New" w:cs="Courier New"/>
+          <w:spacing w:val="-36"/>
+          <w:sz w:val="24"/>
+          <w:szCs w:val="24"/>
+        </w:rPr>
+        <w:t xml:space="preserve"> </w:t>
+      </w:r>
+      <w:r>
+        <w:rPr>
+          <w:rFonts w:ascii="Courier New" w:eastAsia="Courier New" w:hAnsi="Courier New" w:cs="Courier New"/>
+          <w:sz w:val="24"/>
+          <w:szCs w:val="24"/>
+        </w:rPr>
+        <w:t>the</w:t>
+      </w:r>
+      <w:r>
+        <w:rPr>
+          <w:rFonts w:ascii="Courier New" w:eastAsia="Courier New" w:hAnsi="Courier New" w:cs="Courier New"/>
+          <w:spacing w:val="-36"/>
+          <w:sz w:val="24"/>
+          <w:szCs w:val="24"/>
+        </w:rPr>
+        <w:t xml:space="preserve"> </w:t>
+      </w:r>
+    </w:p>
+    <w:p>
+      <w:pPr>
+        <w:spacing w:before="18" w:line="200" w:lineRule="exact"/>
+      </w:pPr>
+    </w:p>
+    <w:p>
+      <w:pPr>
+        <w:ind w:left="101"/>
+        <w:rPr>
+          <w:rFonts w:ascii="Courier New" w:eastAsia="Courier New" w:hAnsi="Courier New" w:cs="Courier New"/>
+          <w:sz w:val="24"/>
+          <w:szCs w:val="24"/>
+        </w:rPr>
+      </w:pPr>
+      <w:r>
+        <w:rPr>
+          <w:rFonts w:ascii="Courier New" w:eastAsia="Courier New" w:hAnsi="Courier New" w:cs="Courier New"/>
+          <w:sz w:val="24"/>
+          <w:szCs w:val="24"/>
+        </w:rPr>
+        <w:t xml:space="preserve">11          </w:t>
+      </w:r>
+      <w:r>
+        <w:rPr>
+          <w:rFonts w:ascii="Courier New" w:eastAsia="Courier New" w:hAnsi="Courier New" w:cs="Courier New"/>
+          <w:spacing w:val="127"/>
+          <w:sz w:val="24"/>
+          <w:szCs w:val="24"/>
+        </w:rPr>
+        <w:t xml:space="preserve"> </w:t>
+      </w:r>
+      <w:r>
+        <w:rPr>
+          <w:rFonts w:ascii="Courier New" w:eastAsia="Courier New" w:hAnsi="Courier New" w:cs="Courier New"/>
+          <w:sz w:val="24"/>
+          <w:szCs w:val="24"/>
+        </w:rPr>
+        <w:t>area;</w:t>
+      </w:r>
+    </w:p>
+    <w:p>
+      <w:pPr>
+        <w:spacing w:before="18" w:line="200" w:lineRule="exact"/>
+      </w:pPr>
+    </w:p>
+    <w:p>
+      <w:pPr>
+        <w:ind w:left="101"/>
+        <w:rPr>
+          <w:rFonts w:ascii="Courier New" w:eastAsia="Courier New" w:hAnsi="Courier New" w:cs="Courier New"/>
+          <w:sz w:val="24"/>
+          <w:szCs w:val="24"/>
+        </w:rPr>
+      </w:pPr>
+      <w:r>
+        <w:rPr>
+          <w:rFonts w:ascii="Courier New" w:eastAsia="Courier New" w:hAnsi="Courier New" w:cs="Courier New"/>
+          <w:sz w:val="24"/>
+          <w:szCs w:val="24"/>
+        </w:rPr>
+        <w:t xml:space="preserve">12     </w:t>
+      </w:r>
+      <w:r>
+        <w:rPr>
+          <w:rFonts w:ascii="Courier New" w:eastAsia="Courier New" w:hAnsi="Courier New" w:cs="Courier New"/>
+          <w:spacing w:val="127"/>
+          <w:sz w:val="24"/>
+          <w:szCs w:val="24"/>
+        </w:rPr>
+        <w:t xml:space="preserve"> </w:t>
+      </w:r>
+      <w:r>
+        <w:rPr>
+          <w:rFonts w:ascii="Courier New" w:eastAsia="Courier New" w:hAnsi="Courier New" w:cs="Courier New"/>
+          <w:sz w:val="24"/>
+          <w:szCs w:val="24"/>
+        </w:rPr>
+        <w:t>c)   In</w:t>
+      </w:r>
+      <w:r>
+        <w:rPr>
+          <w:rFonts w:ascii="Courier New" w:eastAsia="Courier New" w:hAnsi="Courier New" w:cs="Courier New"/>
+          <w:spacing w:val="41"/>
+          <w:sz w:val="24"/>
+          <w:szCs w:val="24"/>
+        </w:rPr>
+        <w:t xml:space="preserve"> </w:t>
+      </w:r>
+      <w:r>
+        <w:rPr>
+          <w:rFonts w:ascii="Courier New" w:eastAsia="Courier New" w:hAnsi="Courier New" w:cs="Courier New"/>
+          <w:sz w:val="24"/>
+          <w:szCs w:val="24"/>
+        </w:rPr>
+        <w:t>failing</w:t>
+      </w:r>
+      <w:r>
+        <w:rPr>
+          <w:rFonts w:ascii="Courier New" w:eastAsia="Courier New" w:hAnsi="Courier New" w:cs="Courier New"/>
+          <w:spacing w:val="41"/>
+          <w:sz w:val="24"/>
+          <w:szCs w:val="24"/>
+        </w:rPr>
+        <w:t xml:space="preserve"> </w:t>
+      </w:r>
+      <w:r>
+        <w:rPr>
+          <w:rFonts w:ascii="Courier New" w:eastAsia="Courier New" w:hAnsi="Courier New" w:cs="Courier New"/>
+          <w:sz w:val="24"/>
+          <w:szCs w:val="24"/>
+        </w:rPr>
+        <w:t>to</w:t>
+      </w:r>
+      <w:r>
+        <w:rPr>
+          <w:rFonts w:ascii="Courier New" w:eastAsia="Courier New" w:hAnsi="Courier New" w:cs="Courier New"/>
+          <w:spacing w:val="41"/>
+          <w:sz w:val="24"/>
+          <w:szCs w:val="24"/>
+        </w:rPr>
+        <w:t xml:space="preserve"> </w:t>
+      </w:r>
+      <w:r>
+        <w:rPr>
+          <w:rFonts w:ascii="Courier New" w:eastAsia="Courier New" w:hAnsi="Courier New" w:cs="Courier New"/>
+          <w:sz w:val="24"/>
+          <w:szCs w:val="24"/>
+        </w:rPr>
+        <w:t>provide</w:t>
+      </w:r>
+      <w:r>
+        <w:rPr>
+          <w:rFonts w:ascii="Courier New" w:eastAsia="Courier New" w:hAnsi="Courier New" w:cs="Courier New"/>
+          <w:spacing w:val="41"/>
+          <w:sz w:val="24"/>
+          <w:szCs w:val="24"/>
+        </w:rPr>
+        <w:t xml:space="preserve"> </w:t>
+      </w:r>
+      <w:r>
+        <w:rPr>
+          <w:rFonts w:ascii="Courier New" w:eastAsia="Courier New" w:hAnsi="Courier New" w:cs="Courier New"/>
+          <w:spacing w:val="2"/>
+          <w:sz w:val="24"/>
+          <w:szCs w:val="24"/>
+        </w:rPr>
         <w:t>a</w:t>
       </w:r>
       <w:r>
@@ -10100,63 +10443,188 @@
           <w:sz w:val="24"/>
           <w:szCs w:val="24"/>
         </w:rPr>
-        <w:t>n</w:t>
-      </w:r>
-      <w:r>
-        <w:rPr>
-          <w:rFonts w:ascii="Courier New" w:eastAsia="Courier New" w:hAnsi="Courier New" w:cs="Courier New"/>
-          <w:spacing w:val="72"/>
-          <w:sz w:val="24"/>
-          <w:szCs w:val="24"/>
-        </w:rPr>
-        <w:t xml:space="preserve"> </w:t>
-      </w:r>
-      <w:r>
-        <w:rPr>
-          <w:rFonts w:ascii="Courier New" w:eastAsia="Courier New" w:hAnsi="Courier New" w:cs="Courier New"/>
-          <w:sz w:val="24"/>
-          <w:szCs w:val="24"/>
-        </w:rPr>
-        <w:t>unsafe</w:t>
-      </w:r>
-      <w:r>
-        <w:rPr>
-          <w:rFonts w:ascii="Courier New" w:eastAsia="Courier New" w:hAnsi="Courier New" w:cs="Courier New"/>
-          <w:spacing w:val="72"/>
-          <w:sz w:val="24"/>
-          <w:szCs w:val="24"/>
-        </w:rPr>
-        <w:t xml:space="preserve"> </w:t>
-      </w:r>
-      <w:r>
-        <w:rPr>
-          <w:rFonts w:ascii="Courier New" w:eastAsia="Courier New" w:hAnsi="Courier New" w:cs="Courier New"/>
-          <w:sz w:val="24"/>
-          <w:szCs w:val="24"/>
-        </w:rPr>
-        <w:t>area</w:t>
-      </w:r>
-      <w:r>
-        <w:rPr>
-          <w:rFonts w:ascii="Courier New" w:eastAsia="Courier New" w:hAnsi="Courier New" w:cs="Courier New"/>
-          <w:spacing w:val="72"/>
-          <w:sz w:val="24"/>
-          <w:szCs w:val="24"/>
-        </w:rPr>
-        <w:t xml:space="preserve"> </w:t>
-      </w:r>
-      <w:r>
-        <w:rPr>
-          <w:rFonts w:ascii="Courier New" w:eastAsia="Courier New" w:hAnsi="Courier New" w:cs="Courier New"/>
-          <w:sz w:val="24"/>
-          <w:szCs w:val="24"/>
-        </w:rPr>
-        <w:t>near</w:t>
-      </w:r>
-      <w:r>
-        <w:rPr>
-          <w:rFonts w:ascii="Courier New" w:eastAsia="Courier New" w:hAnsi="Courier New" w:cs="Courier New"/>
-          <w:spacing w:val="72"/>
+        <w:t>ppropriate</w:t>
+      </w:r>
+      <w:r>
+        <w:rPr>
+          <w:rFonts w:ascii="Courier New" w:eastAsia="Courier New" w:hAnsi="Courier New" w:cs="Courier New"/>
+          <w:spacing w:val="41"/>
+          <w:sz w:val="24"/>
+          <w:szCs w:val="24"/>
+        </w:rPr>
+        <w:t xml:space="preserve"> </w:t>
+      </w:r>
+      <w:r>
+        <w:rPr>
+          <w:rFonts w:ascii="Courier New" w:eastAsia="Courier New" w:hAnsi="Courier New" w:cs="Courier New"/>
+          <w:sz w:val="24"/>
+          <w:szCs w:val="24"/>
+        </w:rPr>
+        <w:t>warning</w:t>
+      </w:r>
+      <w:r>
+        <w:rPr>
+          <w:rFonts w:ascii="Courier New" w:eastAsia="Courier New" w:hAnsi="Courier New" w:cs="Courier New"/>
+          <w:spacing w:val="41"/>
+          <w:sz w:val="24"/>
+          <w:szCs w:val="24"/>
+        </w:rPr>
+        <w:t xml:space="preserve"> </w:t>
+      </w:r>
+      <w:r>
+        <w:rPr>
+          <w:rFonts w:ascii="Courier New" w:eastAsia="Courier New" w:hAnsi="Courier New" w:cs="Courier New"/>
+          <w:sz w:val="24"/>
+          <w:szCs w:val="24"/>
+        </w:rPr>
+        <w:t>(via</w:t>
+      </w:r>
+      <w:r>
+        <w:rPr>
+          <w:rFonts w:ascii="Courier New" w:eastAsia="Courier New" w:hAnsi="Courier New" w:cs="Courier New"/>
+          <w:spacing w:val="41"/>
+          <w:sz w:val="24"/>
+          <w:szCs w:val="24"/>
+        </w:rPr>
+        <w:t xml:space="preserve"> </w:t>
+      </w:r>
+      <w:r>
+        <w:rPr>
+          <w:rFonts w:ascii="Courier New" w:eastAsia="Courier New" w:hAnsi="Courier New" w:cs="Courier New"/>
+          <w:sz w:val="24"/>
+          <w:szCs w:val="24"/>
+        </w:rPr>
+        <w:t>signs,</w:t>
+      </w:r>
+    </w:p>
+    <w:p>
+      <w:pPr>
+        <w:spacing w:before="18" w:line="200" w:lineRule="exact"/>
+      </w:pPr>
+    </w:p>
+    <w:p>
+      <w:pPr>
+        <w:ind w:left="101"/>
+        <w:rPr>
+          <w:rFonts w:ascii="Courier New" w:eastAsia="Courier New" w:hAnsi="Courier New" w:cs="Courier New"/>
+          <w:sz w:val="24"/>
+          <w:szCs w:val="24"/>
+        </w:rPr>
+      </w:pPr>
+      <w:r>
+        <w:rPr>
+          <w:rFonts w:ascii="Courier New" w:eastAsia="Courier New" w:hAnsi="Courier New" w:cs="Courier New"/>
+          <w:sz w:val="24"/>
+          <w:szCs w:val="24"/>
+        </w:rPr>
+        <w:t xml:space="preserve">13          </w:t>
+      </w:r>
+      <w:r>
+        <w:rPr>
+          <w:rFonts w:ascii="Courier New" w:eastAsia="Courier New" w:hAnsi="Courier New" w:cs="Courier New"/>
+          <w:spacing w:val="127"/>
+          <w:sz w:val="24"/>
+          <w:szCs w:val="24"/>
+        </w:rPr>
+        <w:t xml:space="preserve"> </w:t>
+      </w:r>
+      <w:r>
+        <w:rPr>
+          <w:rFonts w:ascii="Courier New" w:eastAsia="Courier New" w:hAnsi="Courier New" w:cs="Courier New"/>
+          <w:sz w:val="24"/>
+          <w:szCs w:val="24"/>
+        </w:rPr>
+        <w:t>placards,</w:t>
+      </w:r>
+      <w:r>
+        <w:rPr>
+          <w:rFonts w:ascii="Courier New" w:eastAsia="Courier New" w:hAnsi="Courier New" w:cs="Courier New"/>
+          <w:spacing w:val="-17"/>
+          <w:sz w:val="24"/>
+          <w:szCs w:val="24"/>
+        </w:rPr>
+        <w:t xml:space="preserve"> </w:t>
+      </w:r>
+      <w:r>
+        <w:rPr>
+          <w:rFonts w:ascii="Courier New" w:eastAsia="Courier New" w:hAnsi="Courier New" w:cs="Courier New"/>
+          <w:sz w:val="24"/>
+          <w:szCs w:val="24"/>
+        </w:rPr>
+        <w:t>cones,</w:t>
+      </w:r>
+      <w:r>
+        <w:rPr>
+          <w:rFonts w:ascii="Courier New" w:eastAsia="Courier New" w:hAnsi="Courier New" w:cs="Courier New"/>
+          <w:spacing w:val="-14"/>
+          <w:sz w:val="24"/>
+          <w:szCs w:val="24"/>
+        </w:rPr>
+        <w:t xml:space="preserve"> </w:t>
+      </w:r>
+      <w:r>
+        <w:rPr>
+          <w:rFonts w:ascii="Courier New" w:eastAsia="Courier New" w:hAnsi="Courier New" w:cs="Courier New"/>
+          <w:sz w:val="24"/>
+          <w:szCs w:val="24"/>
+        </w:rPr>
+        <w:t>etc.)</w:t>
+      </w:r>
+      <w:r>
+        <w:rPr>
+          <w:rFonts w:ascii="Courier New" w:eastAsia="Courier New" w:hAnsi="Courier New" w:cs="Courier New"/>
+          <w:spacing w:val="-14"/>
+          <w:sz w:val="24"/>
+          <w:szCs w:val="24"/>
+        </w:rPr>
+        <w:t xml:space="preserve"> </w:t>
+      </w:r>
+      <w:r>
+        <w:rPr>
+          <w:rFonts w:ascii="Courier New" w:eastAsia="Courier New" w:hAnsi="Courier New" w:cs="Courier New"/>
+          <w:sz w:val="24"/>
+          <w:szCs w:val="24"/>
+        </w:rPr>
+        <w:t>to</w:t>
+      </w:r>
+      <w:r>
+        <w:rPr>
+          <w:rFonts w:ascii="Courier New" w:eastAsia="Courier New" w:hAnsi="Courier New" w:cs="Courier New"/>
+          <w:spacing w:val="-14"/>
+          <w:sz w:val="24"/>
+          <w:szCs w:val="24"/>
+        </w:rPr>
+        <w:t xml:space="preserve"> </w:t>
+      </w:r>
+      <w:r>
+        <w:rPr>
+          <w:rFonts w:ascii="Courier New" w:eastAsia="Courier New" w:hAnsi="Courier New" w:cs="Courier New"/>
+          <w:sz w:val="24"/>
+          <w:szCs w:val="24"/>
+        </w:rPr>
+        <w:t>members</w:t>
+      </w:r>
+      <w:r>
+        <w:rPr>
+          <w:rFonts w:ascii="Courier New" w:eastAsia="Courier New" w:hAnsi="Courier New" w:cs="Courier New"/>
+          <w:spacing w:val="-17"/>
+          <w:sz w:val="24"/>
+          <w:szCs w:val="24"/>
+        </w:rPr>
+        <w:t xml:space="preserve"> </w:t>
+      </w:r>
+      <w:r>
+        <w:rPr>
+          <w:rFonts w:ascii="Courier New" w:eastAsia="Courier New" w:hAnsi="Courier New" w:cs="Courier New"/>
+          <w:sz w:val="24"/>
+          <w:szCs w:val="24"/>
+        </w:rPr>
+        <w:t>of</w:t>
+      </w:r>
+      <w:r>
+        <w:rPr>
+          <w:rFonts w:ascii="Courier New" w:eastAsia="Courier New" w:hAnsi="Courier New" w:cs="Courier New"/>
+          <w:spacing w:val="-17"/>
           <w:sz w:val="24"/>
           <w:szCs w:val="24"/>
         </w:rPr>
@@ -10169,40 +10637,66 @@
           <w:sz w:val="24"/>
           <w:szCs w:val="24"/>
         </w:rPr>
-        <w:t>i</w:t>
-      </w:r>
-      <w:r>
-        <w:rPr>
-          <w:rFonts w:ascii="Courier New" w:eastAsia="Courier New" w:hAnsi="Courier New" w:cs="Courier New"/>
-          <w:sz w:val="24"/>
-          <w:szCs w:val="24"/>
-        </w:rPr>
-        <w:t>ts</w:t>
-      </w:r>
-      <w:r>
-        <w:rPr>
-          <w:rFonts w:ascii="Courier New" w:eastAsia="Courier New" w:hAnsi="Courier New" w:cs="Courier New"/>
-          <w:spacing w:val="72"/>
-          <w:sz w:val="24"/>
-          <w:szCs w:val="24"/>
-        </w:rPr>
-        <w:t xml:space="preserve"> </w:t>
-      </w:r>
-      <w:r>
-        <w:rPr>
-          <w:rFonts w:ascii="Courier New" w:eastAsia="Courier New" w:hAnsi="Courier New" w:cs="Courier New"/>
-          <w:sz w:val="24"/>
-          <w:szCs w:val="24"/>
-        </w:rPr>
-        <w:t>store</w:t>
-      </w:r>
-      <w:r>
-        <w:rPr>
-          <w:rFonts w:ascii="Courier New" w:eastAsia="Courier New" w:hAnsi="Courier New" w:cs="Courier New"/>
-          <w:sz w:val="24"/>
-          <w:szCs w:val="24"/>
-        </w:rPr>
-        <w:t xml:space="preserve"> entrance</w:t>
+        <w:t>t</w:t>
+      </w:r>
+      <w:r>
+        <w:rPr>
+          <w:rFonts w:ascii="Courier New" w:eastAsia="Courier New" w:hAnsi="Courier New" w:cs="Courier New"/>
+          <w:sz w:val="24"/>
+          <w:szCs w:val="24"/>
+        </w:rPr>
+        <w:t>he</w:t>
+      </w:r>
+      <w:r>
+        <w:rPr>
+          <w:rFonts w:ascii="Courier New" w:eastAsia="Courier New" w:hAnsi="Courier New" w:cs="Courier New"/>
+          <w:spacing w:val="-17"/>
+          <w:sz w:val="24"/>
+          <w:szCs w:val="24"/>
+        </w:rPr>
+        <w:t xml:space="preserve"> </w:t>
+      </w:r>
+      <w:r>
+        <w:rPr>
+          <w:rFonts w:ascii="Courier New" w:eastAsia="Courier New" w:hAnsi="Courier New" w:cs="Courier New"/>
+          <w:sz w:val="24"/>
+          <w:szCs w:val="24"/>
+        </w:rPr>
+        <w:t>public</w:t>
+      </w:r>
+      <w:r>
+        <w:rPr>
+          <w:rFonts w:ascii="Courier New" w:eastAsia="Courier New" w:hAnsi="Courier New" w:cs="Courier New"/>
+          <w:spacing w:val="-17"/>
+          <w:sz w:val="24"/>
+          <w:szCs w:val="24"/>
+        </w:rPr>
+        <w:t xml:space="preserve"> </w:t>
+      </w:r>
+      <w:r>
+        <w:rPr>
+          <w:rFonts w:ascii="Courier New" w:eastAsia="Courier New" w:hAnsi="Courier New" w:cs="Courier New"/>
+          <w:sz w:val="24"/>
+          <w:szCs w:val="24"/>
+        </w:rPr>
+        <w:t>that</w:t>
+      </w:r>
+      <w:r>
+        <w:rPr>
+          <w:rFonts w:ascii="Courier New" w:eastAsia="Courier New" w:hAnsi="Courier New" w:cs="Courier New"/>
+          <w:spacing w:val="-17"/>
+          <w:sz w:val="24"/>
+          <w:szCs w:val="24"/>
+        </w:rPr>
+        <w:t xml:space="preserve"> </w:t>
+      </w:r>
+      <w:r>
+        <w:rPr>
+          <w:rFonts w:ascii="Courier New" w:eastAsia="Courier New" w:hAnsi="Courier New" w:cs="Courier New"/>
+          <w:sz w:val="24"/>
+          <w:szCs w:val="24"/>
+        </w:rPr>
+        <w:t>the</w:t>
       </w:r>
     </w:p>
     <w:p>
@@ -10212,62 +10706,38 @@
     </w:p>
     <w:p>
       <w:pPr>
-        <w:ind w:left="207" w:right="206"/>
-        <w:rPr>
-          <w:rFonts w:ascii="Courier New" w:eastAsia="Courier New" w:hAnsi="Courier New" w:cs="Courier New"/>
-          <w:sz w:val="24"/>
-          <w:szCs w:val="24"/>
-        </w:rPr>
-      </w:pPr>
-      <w:r>
-        <w:rPr>
-          <w:rFonts w:ascii="Courier New" w:eastAsia="Courier New" w:hAnsi="Courier New" w:cs="Courier New"/>
-          <w:sz w:val="24"/>
-          <w:szCs w:val="24"/>
-        </w:rPr>
-        <w:t xml:space="preserve">9 </w:t>
-      </w:r>
-      <w:r>
-        <w:rPr>
-          <w:rFonts w:ascii="Courier New" w:eastAsia="Courier New" w:hAnsi="Courier New" w:cs="Courier New"/>
-          <w:sz w:val="24"/>
-          <w:szCs w:val="24"/>
-        </w:rPr>
-        <w:tab/>
-      </w:r>
-      <w:r>
-        <w:rPr>
-          <w:rFonts w:ascii="Courier New" w:eastAsia="Courier New" w:hAnsi="Courier New" w:cs="Courier New"/>
-          <w:sz w:val="24"/>
-          <w:szCs w:val="24"/>
-        </w:rPr>
-        <w:tab/>
-      </w:r>
-      <w:r>
-        <w:rPr>
-          <w:rFonts w:ascii="Courier New" w:eastAsia="Courier New" w:hAnsi="Courier New" w:cs="Courier New"/>
-          <w:sz w:val="24"/>
-          <w:szCs w:val="24"/>
-        </w:rPr>
-        <w:tab/>
-      </w:r>
-      <w:r>
-        <w:rPr>
-          <w:rFonts w:ascii="Courier New" w:eastAsia="Courier New" w:hAnsi="Courier New" w:cs="Courier New"/>
-          <w:sz w:val="24"/>
-          <w:szCs w:val="24"/>
-        </w:rPr>
-        <w:t xml:space="preserve">for the use </w:t>
-      </w:r>
-      <w:r>
-        <w:rPr>
-          <w:rFonts w:ascii="Courier New" w:eastAsia="Courier New" w:hAnsi="Courier New" w:cs="Courier New"/>
-          <w:sz w:val="24"/>
-          <w:szCs w:val="24"/>
-        </w:rPr>
-        <w:t xml:space="preserve">of its patrons who conjured </w:t>
-      </w:r>
-      <w:proofErr w:type="spellStart"/>
+        <w:ind w:left="101"/>
+        <w:rPr>
+          <w:rFonts w:ascii="Courier New" w:eastAsia="Courier New" w:hAnsi="Courier New" w:cs="Courier New"/>
+          <w:sz w:val="24"/>
+          <w:szCs w:val="24"/>
+        </w:rPr>
+      </w:pPr>
+      <w:r>
+        <w:rPr>
+          <w:rFonts w:ascii="Courier New" w:eastAsia="Courier New" w:hAnsi="Courier New" w:cs="Courier New"/>
+          <w:sz w:val="24"/>
+          <w:szCs w:val="24"/>
+        </w:rPr>
+        <w:t xml:space="preserve">14          </w:t>
+      </w:r>
+      <w:r>
+        <w:rPr>
+          <w:rFonts w:ascii="Courier New" w:eastAsia="Courier New" w:hAnsi="Courier New" w:cs="Courier New"/>
+          <w:spacing w:val="127"/>
+          <w:sz w:val="24"/>
+          <w:szCs w:val="24"/>
+        </w:rPr>
+        <w:t xml:space="preserve"> </w:t>
+      </w:r>
+      <w:r>
+        <w:rPr>
+          <w:rFonts w:ascii="Courier New" w:eastAsia="Courier New" w:hAnsi="Courier New" w:cs="Courier New"/>
+          <w:sz w:val="24"/>
+          <w:szCs w:val="24"/>
+        </w:rPr>
+        <w:t xml:space="preserve">area could be in use by dangerous </w:t>
+      </w:r>
       <w:r>
         <w:rPr>
           <w:rFonts w:ascii="Courier New" w:eastAsia="Courier New" w:hAnsi="Courier New" w:cs="Courier New"/>
@@ -10276,7 +10746,6 @@
         </w:rPr>
         <w:t>patroni</w:t>
       </w:r>
-      <w:proofErr w:type="spellEnd"/>
       <w:r>
         <w:rPr>
           <w:rFonts w:ascii="Courier New" w:eastAsia="Courier New" w:hAnsi="Courier New" w:cs="Courier New"/>
@@ -10306,7 +10775,7 @@
           <w:sz w:val="24"/>
           <w:szCs w:val="24"/>
         </w:rPr>
-        <w:t xml:space="preserve">10     </w:t>
+        <w:t xml:space="preserve">15     </w:t>
       </w:r>
       <w:r>
         <w:rPr>
@@ -10323,22 +10792,85 @@
           <w:sz w:val="24"/>
           <w:szCs w:val="24"/>
         </w:rPr>
-        <w:t>b</w:t>
-      </w:r>
-      <w:proofErr w:type="gramStart"/>
-      <w:r>
-        <w:rPr>
-          <w:rFonts w:ascii="Courier New" w:eastAsia="Courier New" w:hAnsi="Courier New" w:cs="Courier New"/>
-          <w:sz w:val="24"/>
-          <w:szCs w:val="24"/>
-        </w:rPr>
-        <w:t>)   In</w:t>
-      </w:r>
-      <w:proofErr w:type="gramEnd"/>
-      <w:r>
-        <w:rPr>
-          <w:rFonts w:ascii="Courier New" w:eastAsia="Courier New" w:hAnsi="Courier New" w:cs="Courier New"/>
-          <w:spacing w:val="-36"/>
+        <w:t>d)   In fai</w:t>
+      </w:r>
+      <w:r>
+        <w:rPr>
+          <w:rFonts w:ascii="Courier New" w:eastAsia="Courier New" w:hAnsi="Courier New" w:cs="Courier New"/>
+          <w:sz w:val="24"/>
+          <w:szCs w:val="24"/>
+        </w:rPr>
+        <w:t xml:space="preserve">ling to properly segregate the </w:t>
+      </w:r>
+      <w:r>
+        <w:rPr>
+          <w:rFonts w:ascii="Courier New" w:eastAsia="Courier New" w:hAnsi="Courier New" w:cs="Courier New"/>
+          <w:sz w:val="24"/>
+          <w:szCs w:val="24"/>
+        </w:rPr>
+        <w:t>area (via</w:t>
+      </w:r>
+    </w:p>
+    <w:p>
+      <w:pPr>
+        <w:spacing w:before="18" w:line="200" w:lineRule="exact"/>
+      </w:pPr>
+    </w:p>
+    <w:p>
+      <w:pPr>
+        <w:ind w:left="101"/>
+        <w:rPr>
+          <w:rFonts w:ascii="Courier New" w:eastAsia="Courier New" w:hAnsi="Courier New" w:cs="Courier New"/>
+          <w:sz w:val="24"/>
+          <w:szCs w:val="24"/>
+        </w:rPr>
+      </w:pPr>
+      <w:r>
+        <w:rPr>
+          <w:rFonts w:ascii="Courier New" w:eastAsia="Courier New" w:hAnsi="Courier New" w:cs="Courier New"/>
+          <w:sz w:val="24"/>
+          <w:szCs w:val="24"/>
+        </w:rPr>
+        <w:t xml:space="preserve">16          </w:t>
+      </w:r>
+      <w:r>
+        <w:rPr>
+          <w:rFonts w:ascii="Courier New" w:eastAsia="Courier New" w:hAnsi="Courier New" w:cs="Courier New"/>
+          <w:spacing w:val="127"/>
+          <w:sz w:val="24"/>
+          <w:szCs w:val="24"/>
+        </w:rPr>
+        <w:t xml:space="preserve"> </w:t>
+      </w:r>
+      <w:r>
+        <w:rPr>
+          <w:rFonts w:ascii="Courier New" w:eastAsia="Courier New" w:hAnsi="Courier New" w:cs="Courier New"/>
+          <w:sz w:val="24"/>
+          <w:szCs w:val="24"/>
+        </w:rPr>
+        <w:t>cones,</w:t>
+      </w:r>
+      <w:r>
+        <w:rPr>
+          <w:rFonts w:ascii="Courier New" w:eastAsia="Courier New" w:hAnsi="Courier New" w:cs="Courier New"/>
+          <w:spacing w:val="24"/>
+          <w:sz w:val="24"/>
+          <w:szCs w:val="24"/>
+        </w:rPr>
+        <w:t xml:space="preserve"> </w:t>
+      </w:r>
+      <w:r>
+        <w:rPr>
+          <w:rFonts w:ascii="Courier New" w:eastAsia="Courier New" w:hAnsi="Courier New" w:cs="Courier New"/>
+          <w:sz w:val="24"/>
+          <w:szCs w:val="24"/>
+        </w:rPr>
+        <w:t>fencing,</w:t>
+      </w:r>
+      <w:r>
+        <w:rPr>
+          <w:rFonts w:ascii="Courier New" w:eastAsia="Courier New" w:hAnsi="Courier New" w:cs="Courier New"/>
+          <w:spacing w:val="24"/>
           <w:sz w:val="24"/>
           <w:szCs w:val="24"/>
         </w:rPr>
@@ -10351,20 +10883,185 @@
           <w:sz w:val="24"/>
           <w:szCs w:val="24"/>
         </w:rPr>
-        <w:t>f</w:t>
-      </w:r>
-      <w:r>
-        <w:rPr>
-          <w:rFonts w:ascii="Courier New" w:eastAsia="Courier New" w:hAnsi="Courier New" w:cs="Courier New"/>
-          <w:sz w:val="24"/>
-          <w:szCs w:val="24"/>
-        </w:rPr>
-        <w:t>ailing</w:t>
-      </w:r>
-      <w:r>
-        <w:rPr>
-          <w:rFonts w:ascii="Courier New" w:eastAsia="Courier New" w:hAnsi="Courier New" w:cs="Courier New"/>
-          <w:spacing w:val="-36"/>
+        <w:t>d</w:t>
+      </w:r>
+      <w:r>
+        <w:rPr>
+          <w:rFonts w:ascii="Courier New" w:eastAsia="Courier New" w:hAnsi="Courier New" w:cs="Courier New"/>
+          <w:sz w:val="24"/>
+          <w:szCs w:val="24"/>
+        </w:rPr>
+        <w:t>istance,</w:t>
+      </w:r>
+      <w:r>
+        <w:rPr>
+          <w:rFonts w:ascii="Courier New" w:eastAsia="Courier New" w:hAnsi="Courier New" w:cs="Courier New"/>
+          <w:spacing w:val="24"/>
+          <w:sz w:val="24"/>
+          <w:szCs w:val="24"/>
+        </w:rPr>
+        <w:t xml:space="preserve"> </w:t>
+      </w:r>
+      <w:r>
+        <w:rPr>
+          <w:rFonts w:ascii="Courier New" w:eastAsia="Courier New" w:hAnsi="Courier New" w:cs="Courier New"/>
+          <w:sz w:val="24"/>
+          <w:szCs w:val="24"/>
+        </w:rPr>
+        <w:t>etc.)</w:t>
+      </w:r>
+      <w:r>
+        <w:rPr>
+          <w:rFonts w:ascii="Courier New" w:eastAsia="Courier New" w:hAnsi="Courier New" w:cs="Courier New"/>
+          <w:spacing w:val="24"/>
+          <w:sz w:val="24"/>
+          <w:szCs w:val="24"/>
+        </w:rPr>
+        <w:t xml:space="preserve"> </w:t>
+      </w:r>
+      <w:r>
+        <w:rPr>
+          <w:rFonts w:ascii="Courier New" w:eastAsia="Courier New" w:hAnsi="Courier New" w:cs="Courier New"/>
+          <w:sz w:val="24"/>
+          <w:szCs w:val="24"/>
+        </w:rPr>
+        <w:t>from</w:t>
+      </w:r>
+      <w:r>
+        <w:rPr>
+          <w:rFonts w:ascii="Courier New" w:eastAsia="Courier New" w:hAnsi="Courier New" w:cs="Courier New"/>
+          <w:spacing w:val="24"/>
+          <w:sz w:val="24"/>
+          <w:szCs w:val="24"/>
+        </w:rPr>
+        <w:t xml:space="preserve"> </w:t>
+      </w:r>
+      <w:r>
+        <w:rPr>
+          <w:rFonts w:ascii="Courier New" w:eastAsia="Courier New" w:hAnsi="Courier New" w:cs="Courier New"/>
+          <w:sz w:val="24"/>
+          <w:szCs w:val="24"/>
+        </w:rPr>
+        <w:t>business</w:t>
+      </w:r>
+      <w:r>
+        <w:rPr>
+          <w:rFonts w:ascii="Courier New" w:eastAsia="Courier New" w:hAnsi="Courier New" w:cs="Courier New"/>
+          <w:spacing w:val="24"/>
+          <w:sz w:val="24"/>
+          <w:szCs w:val="24"/>
+        </w:rPr>
+        <w:t xml:space="preserve"> </w:t>
+      </w:r>
+      <w:r>
+        <w:rPr>
+          <w:rFonts w:ascii="Courier New" w:eastAsia="Courier New" w:hAnsi="Courier New" w:cs="Courier New"/>
+          <w:sz w:val="24"/>
+          <w:szCs w:val="24"/>
+        </w:rPr>
+        <w:t>invitees</w:t>
+      </w:r>
+    </w:p>
+    <w:p>
+      <w:pPr>
+        <w:spacing w:before="18" w:line="200" w:lineRule="exact"/>
+      </w:pPr>
+    </w:p>
+    <w:p>
+      <w:pPr>
+        <w:ind w:left="101"/>
+        <w:rPr>
+          <w:rFonts w:ascii="Courier New" w:eastAsia="Courier New" w:hAnsi="Courier New" w:cs="Courier New"/>
+          <w:sz w:val="24"/>
+          <w:szCs w:val="24"/>
+        </w:rPr>
+      </w:pPr>
+      <w:r>
+        <w:rPr>
+          <w:rFonts w:ascii="Courier New" w:eastAsia="Courier New" w:hAnsi="Courier New" w:cs="Courier New"/>
+          <w:sz w:val="24"/>
+          <w:szCs w:val="24"/>
+        </w:rPr>
+        <w:t xml:space="preserve">17          </w:t>
+      </w:r>
+      <w:r>
+        <w:rPr>
+          <w:rFonts w:ascii="Courier New" w:eastAsia="Courier New" w:hAnsi="Courier New" w:cs="Courier New"/>
+          <w:spacing w:val="127"/>
+          <w:sz w:val="24"/>
+          <w:szCs w:val="24"/>
+        </w:rPr>
+        <w:t xml:space="preserve"> </w:t>
+      </w:r>
+      <w:r>
+        <w:rPr>
+          <w:rFonts w:ascii="Courier New" w:eastAsia="Courier New" w:hAnsi="Courier New" w:cs="Courier New"/>
+          <w:sz w:val="24"/>
+          <w:szCs w:val="24"/>
+        </w:rPr>
+        <w:t>and other members of the public;</w:t>
+      </w:r>
+    </w:p>
+    <w:p>
+      <w:pPr>
+        <w:spacing w:before="18" w:line="200" w:lineRule="exact"/>
+      </w:pPr>
+    </w:p>
+    <w:p>
+      <w:pPr>
+        <w:ind w:left="101"/>
+        <w:rPr>
+          <w:rFonts w:ascii="Courier New" w:eastAsia="Courier New" w:hAnsi="Courier New" w:cs="Courier New"/>
+          <w:sz w:val="24"/>
+          <w:szCs w:val="24"/>
+        </w:rPr>
+      </w:pPr>
+      <w:r>
+        <w:rPr>
+          <w:rFonts w:ascii="Courier New" w:eastAsia="Courier New" w:hAnsi="Courier New" w:cs="Courier New"/>
+          <w:sz w:val="24"/>
+          <w:szCs w:val="24"/>
+        </w:rPr>
+        <w:t xml:space="preserve">18     </w:t>
+      </w:r>
+      <w:r>
+        <w:rPr>
+          <w:rFonts w:ascii="Courier New" w:eastAsia="Courier New" w:hAnsi="Courier New" w:cs="Courier New"/>
+          <w:spacing w:val="127"/>
+          <w:sz w:val="24"/>
+          <w:szCs w:val="24"/>
+        </w:rPr>
+        <w:t xml:space="preserve"> </w:t>
+      </w:r>
+      <w:r>
+        <w:rPr>
+          <w:rFonts w:ascii="Courier New" w:eastAsia="Courier New" w:hAnsi="Courier New" w:cs="Courier New"/>
+          <w:sz w:val="24"/>
+          <w:szCs w:val="24"/>
+        </w:rPr>
+        <w:t>e)   In</w:t>
+      </w:r>
+      <w:r>
+        <w:rPr>
+          <w:rFonts w:ascii="Courier New" w:eastAsia="Courier New" w:hAnsi="Courier New" w:cs="Courier New"/>
+          <w:spacing w:val="-19"/>
+          <w:sz w:val="24"/>
+          <w:szCs w:val="24"/>
+        </w:rPr>
+        <w:t xml:space="preserve"> </w:t>
+      </w:r>
+      <w:r>
+        <w:rPr>
+          <w:rFonts w:ascii="Courier New" w:eastAsia="Courier New" w:hAnsi="Courier New" w:cs="Courier New"/>
+          <w:sz w:val="24"/>
+          <w:szCs w:val="24"/>
+        </w:rPr>
+        <w:t>failing</w:t>
+      </w:r>
+      <w:r>
+        <w:rPr>
+          <w:rFonts w:ascii="Courier New" w:eastAsia="Courier New" w:hAnsi="Courier New" w:cs="Courier New"/>
+          <w:spacing w:val="-19"/>
           <w:sz w:val="24"/>
           <w:szCs w:val="24"/>
         </w:rPr>
@@ -10381,75 +11078,101 @@
       <w:r>
         <w:rPr>
           <w:rFonts w:ascii="Courier New" w:eastAsia="Courier New" w:hAnsi="Courier New" w:cs="Courier New"/>
-          <w:spacing w:val="-36"/>
-          <w:sz w:val="24"/>
-          <w:szCs w:val="24"/>
-        </w:rPr>
-        <w:t xml:space="preserve"> </w:t>
-      </w:r>
-      <w:r>
-        <w:rPr>
-          <w:rFonts w:ascii="Courier New" w:eastAsia="Courier New" w:hAnsi="Courier New" w:cs="Courier New"/>
-          <w:sz w:val="24"/>
-          <w:szCs w:val="24"/>
-        </w:rPr>
-        <w:t>properly</w:t>
-      </w:r>
-      <w:r>
-        <w:rPr>
-          <w:rFonts w:ascii="Courier New" w:eastAsia="Courier New" w:hAnsi="Courier New" w:cs="Courier New"/>
-          <w:spacing w:val="-36"/>
-          <w:sz w:val="24"/>
-          <w:szCs w:val="24"/>
-        </w:rPr>
-        <w:t xml:space="preserve"> </w:t>
-      </w:r>
-      <w:r>
-        <w:rPr>
-          <w:rFonts w:ascii="Courier New" w:eastAsia="Courier New" w:hAnsi="Courier New" w:cs="Courier New"/>
-          <w:sz w:val="24"/>
-          <w:szCs w:val="24"/>
-        </w:rPr>
-        <w:t>monitor</w:t>
-      </w:r>
-      <w:r>
-        <w:rPr>
-          <w:rFonts w:ascii="Courier New" w:eastAsia="Courier New" w:hAnsi="Courier New" w:cs="Courier New"/>
-          <w:spacing w:val="-36"/>
-          <w:sz w:val="24"/>
-          <w:szCs w:val="24"/>
-        </w:rPr>
-        <w:t xml:space="preserve"> </w:t>
-      </w:r>
-      <w:r>
-        <w:rPr>
-          <w:rFonts w:ascii="Courier New" w:eastAsia="Courier New" w:hAnsi="Courier New" w:cs="Courier New"/>
-          <w:sz w:val="24"/>
-          <w:szCs w:val="24"/>
-        </w:rPr>
-        <w:t>and/or</w:t>
-      </w:r>
-      <w:r>
-        <w:rPr>
-          <w:rFonts w:ascii="Courier New" w:eastAsia="Courier New" w:hAnsi="Courier New" w:cs="Courier New"/>
-          <w:spacing w:val="-36"/>
-          <w:sz w:val="24"/>
-          <w:szCs w:val="24"/>
-        </w:rPr>
-        <w:t xml:space="preserve"> </w:t>
-      </w:r>
-      <w:r>
-        <w:rPr>
-          <w:rFonts w:ascii="Courier New" w:eastAsia="Courier New" w:hAnsi="Courier New" w:cs="Courier New"/>
-          <w:sz w:val="24"/>
-          <w:szCs w:val="24"/>
-        </w:rPr>
-        <w:t>safeguard</w:t>
-      </w:r>
-      <w:r>
-        <w:rPr>
-          <w:rFonts w:ascii="Courier New" w:eastAsia="Courier New" w:hAnsi="Courier New" w:cs="Courier New"/>
-          <w:spacing w:val="-36"/>
+          <w:spacing w:val="-19"/>
+          <w:sz w:val="24"/>
+          <w:szCs w:val="24"/>
+        </w:rPr>
+        <w:t xml:space="preserve"> </w:t>
+      </w:r>
+      <w:r>
+        <w:rPr>
+          <w:rFonts w:ascii="Courier New" w:eastAsia="Courier New" w:hAnsi="Courier New" w:cs="Courier New"/>
+          <w:sz w:val="24"/>
+          <w:szCs w:val="24"/>
+        </w:rPr>
+        <w:t>maintain</w:t>
+      </w:r>
+      <w:r>
+        <w:rPr>
+          <w:rFonts w:ascii="Courier New" w:eastAsia="Courier New" w:hAnsi="Courier New" w:cs="Courier New"/>
+          <w:spacing w:val="-19"/>
+          <w:sz w:val="24"/>
+          <w:szCs w:val="24"/>
+        </w:rPr>
+        <w:t xml:space="preserve"> </w:t>
+      </w:r>
+      <w:r>
+        <w:rPr>
+          <w:rFonts w:ascii="Courier New" w:eastAsia="Courier New" w:hAnsi="Courier New" w:cs="Courier New"/>
+          <w:sz w:val="24"/>
+          <w:szCs w:val="24"/>
+        </w:rPr>
+        <w:t>its</w:t>
+      </w:r>
+      <w:r>
+        <w:rPr>
+          <w:rFonts w:ascii="Courier New" w:eastAsia="Courier New" w:hAnsi="Courier New" w:cs="Courier New"/>
+          <w:spacing w:val="-17"/>
+          <w:sz w:val="24"/>
+          <w:szCs w:val="24"/>
+        </w:rPr>
+        <w:t xml:space="preserve"> </w:t>
+      </w:r>
+      <w:r>
+        <w:rPr>
+          <w:rFonts w:ascii="Courier New" w:eastAsia="Courier New" w:hAnsi="Courier New" w:cs="Courier New"/>
+          <w:spacing w:val="-1"/>
+          <w:sz w:val="24"/>
+          <w:szCs w:val="24"/>
+        </w:rPr>
+        <w:t>s</w:t>
+      </w:r>
+      <w:r>
+        <w:rPr>
+          <w:rFonts w:ascii="Courier New" w:eastAsia="Courier New" w:hAnsi="Courier New" w:cs="Courier New"/>
+          <w:sz w:val="24"/>
+          <w:szCs w:val="24"/>
+        </w:rPr>
+        <w:t>tore</w:t>
+      </w:r>
+      <w:r>
+        <w:rPr>
+          <w:rFonts w:ascii="Courier New" w:eastAsia="Courier New" w:hAnsi="Courier New" w:cs="Courier New"/>
+          <w:spacing w:val="-17"/>
+          <w:sz w:val="24"/>
+          <w:szCs w:val="24"/>
+        </w:rPr>
+        <w:t xml:space="preserve"> </w:t>
+      </w:r>
+      <w:r>
+        <w:rPr>
+          <w:rFonts w:ascii="Courier New" w:eastAsia="Courier New" w:hAnsi="Courier New" w:cs="Courier New"/>
+          <w:sz w:val="24"/>
+          <w:szCs w:val="24"/>
+        </w:rPr>
+        <w:t>premises,</w:t>
+      </w:r>
+      <w:r>
+        <w:rPr>
+          <w:rFonts w:ascii="Courier New" w:eastAsia="Courier New" w:hAnsi="Courier New" w:cs="Courier New"/>
+          <w:spacing w:val="-17"/>
+          <w:sz w:val="24"/>
+          <w:szCs w:val="24"/>
+        </w:rPr>
+        <w:t xml:space="preserve"> </w:t>
+      </w:r>
+      <w:r>
+        <w:rPr>
+          <w:rFonts w:ascii="Courier New" w:eastAsia="Courier New" w:hAnsi="Courier New" w:cs="Courier New"/>
+          <w:sz w:val="24"/>
+          <w:szCs w:val="24"/>
+        </w:rPr>
+        <w:t>including</w:t>
+      </w:r>
+      <w:r>
+        <w:rPr>
+          <w:rFonts w:ascii="Courier New" w:eastAsia="Courier New" w:hAnsi="Courier New" w:cs="Courier New"/>
+          <w:spacing w:val="-17"/>
           <w:sz w:val="24"/>
           <w:szCs w:val="24"/>
         </w:rPr>
@@ -10463,15 +11186,6 @@
         </w:rPr>
         <w:t>the</w:t>
       </w:r>
-      <w:r>
-        <w:rPr>
-          <w:rFonts w:ascii="Courier New" w:eastAsia="Courier New" w:hAnsi="Courier New" w:cs="Courier New"/>
-          <w:spacing w:val="-36"/>
-          <w:sz w:val="24"/>
-          <w:szCs w:val="24"/>
-        </w:rPr>
-        <w:t xml:space="preserve"> </w:t>
-      </w:r>
     </w:p>
     <w:p>
       <w:pPr>
@@ -10487,14 +11201,13 @@
           <w:szCs w:val="24"/>
         </w:rPr>
       </w:pPr>
-      <w:proofErr w:type="gramStart"/>
-      <w:r>
-        <w:rPr>
-          <w:rFonts w:ascii="Courier New" w:eastAsia="Courier New" w:hAnsi="Courier New" w:cs="Courier New"/>
-          <w:sz w:val="24"/>
-          <w:szCs w:val="24"/>
-        </w:rPr>
-        <w:t xml:space="preserve">11          </w:t>
+      <w:r>
+        <w:rPr>
+          <w:rFonts w:ascii="Courier New" w:eastAsia="Courier New" w:hAnsi="Courier New" w:cs="Courier New"/>
+          <w:sz w:val="24"/>
+          <w:szCs w:val="24"/>
+        </w:rPr>
+        <w:t xml:space="preserve">19          </w:t>
       </w:r>
       <w:r>
         <w:rPr>
@@ -10511,16 +11224,7 @@
           <w:sz w:val="24"/>
           <w:szCs w:val="24"/>
         </w:rPr>
-        <w:t>area</w:t>
-      </w:r>
-      <w:proofErr w:type="gramEnd"/>
-      <w:r>
-        <w:rPr>
-          <w:rFonts w:ascii="Courier New" w:eastAsia="Courier New" w:hAnsi="Courier New" w:cs="Courier New"/>
-          <w:sz w:val="24"/>
-          <w:szCs w:val="24"/>
-        </w:rPr>
-        <w:t>;</w:t>
+        <w:t>entrance, in a safe condition for business invitees and</w:t>
       </w:r>
     </w:p>
     <w:p>
@@ -10543,7 +11247,7 @@
           <w:sz w:val="24"/>
           <w:szCs w:val="24"/>
         </w:rPr>
-        <w:t xml:space="preserve">12     </w:t>
+        <w:t xml:space="preserve">20          </w:t>
       </w:r>
       <w:r>
         <w:rPr>
@@ -10560,39 +11264,512 @@
           <w:sz w:val="24"/>
           <w:szCs w:val="24"/>
         </w:rPr>
-        <w:t>c</w:t>
-      </w:r>
-      <w:proofErr w:type="gramStart"/>
-      <w:r>
-        <w:rPr>
-          <w:rFonts w:ascii="Courier New" w:eastAsia="Courier New" w:hAnsi="Courier New" w:cs="Courier New"/>
-          <w:sz w:val="24"/>
-          <w:szCs w:val="24"/>
-        </w:rPr>
-        <w:t>)   In</w:t>
-      </w:r>
-      <w:proofErr w:type="gramEnd"/>
-      <w:r>
-        <w:rPr>
-          <w:rFonts w:ascii="Courier New" w:eastAsia="Courier New" w:hAnsi="Courier New" w:cs="Courier New"/>
-          <w:spacing w:val="41"/>
-          <w:sz w:val="24"/>
-          <w:szCs w:val="24"/>
-        </w:rPr>
-        <w:t xml:space="preserve"> </w:t>
-      </w:r>
-      <w:r>
-        <w:rPr>
-          <w:rFonts w:ascii="Courier New" w:eastAsia="Courier New" w:hAnsi="Courier New" w:cs="Courier New"/>
-          <w:sz w:val="24"/>
-          <w:szCs w:val="24"/>
-        </w:rPr>
-        <w:t>failing</w:t>
-      </w:r>
-      <w:r>
-        <w:rPr>
-          <w:rFonts w:ascii="Courier New" w:eastAsia="Courier New" w:hAnsi="Courier New" w:cs="Courier New"/>
-          <w:spacing w:val="41"/>
+        <w:t>other members of the public.</w:t>
+      </w:r>
+    </w:p>
+    <w:p>
+      <w:pPr>
+        <w:spacing w:before="18" w:line="200" w:lineRule="exact"/>
+      </w:pPr>
+    </w:p>
+    <w:p>
+      <w:pPr>
+        <w:ind w:left="101"/>
+        <w:rPr>
+          <w:rFonts w:ascii="Courier New" w:eastAsia="Courier New" w:hAnsi="Courier New" w:cs="Courier New"/>
+          <w:sz w:val="24"/>
+          <w:szCs w:val="24"/>
+        </w:rPr>
+      </w:pPr>
+      <w:r>
+        <w:rPr>
+          <w:rFonts w:ascii="Courier New" w:eastAsia="Courier New" w:hAnsi="Courier New" w:cs="Courier New"/>
+          <w:sz w:val="24"/>
+          <w:szCs w:val="24"/>
+        </w:rPr>
+        <w:t xml:space="preserve">21                               </w:t>
+      </w:r>
+      <w:r>
+        <w:rPr>
+          <w:rFonts w:ascii="Courier New" w:eastAsia="Courier New" w:hAnsi="Courier New" w:cs="Courier New"/>
+          <w:spacing w:val="127"/>
+          <w:sz w:val="24"/>
+          <w:szCs w:val="24"/>
+        </w:rPr>
+        <w:t xml:space="preserve"> </w:t>
+      </w:r>
+      <w:r>
+        <w:rPr>
+          <w:rFonts w:ascii="Courier New" w:eastAsia="Courier New" w:hAnsi="Courier New" w:cs="Courier New"/>
+          <w:sz w:val="24"/>
+          <w:szCs w:val="24"/>
+        </w:rPr>
+        <w:t>14.</w:t>
+      </w:r>
+    </w:p>
+    <w:p>
+      <w:pPr>
+        <w:spacing w:before="18" w:line="200" w:lineRule="exact"/>
+      </w:pPr>
+    </w:p>
+    <w:p>
+      <w:pPr>
+        <w:ind w:left="101"/>
+        <w:rPr>
+          <w:rFonts w:ascii="Courier New" w:eastAsia="Courier New" w:hAnsi="Courier New" w:cs="Courier New"/>
+          <w:sz w:val="24"/>
+          <w:szCs w:val="24"/>
+        </w:rPr>
+      </w:pPr>
+      <w:r>
+        <w:rPr>
+          <w:rFonts w:ascii="Courier New" w:eastAsia="Courier New" w:hAnsi="Courier New" w:cs="Courier New"/>
+          <w:sz w:val="24"/>
+          <w:szCs w:val="24"/>
+        </w:rPr>
+        <w:t xml:space="preserve">22     </w:t>
+      </w:r>
+      <w:r>
+        <w:rPr>
+          <w:rFonts w:ascii="Courier New" w:eastAsia="Courier New" w:hAnsi="Courier New" w:cs="Courier New"/>
+          <w:spacing w:val="127"/>
+          <w:sz w:val="24"/>
+          <w:szCs w:val="24"/>
+        </w:rPr>
+        <w:t xml:space="preserve"> </w:t>
+      </w:r>
+      <w:r>
+        <w:rPr>
+          <w:rFonts w:ascii="Courier New" w:eastAsia="Courier New" w:hAnsi="Courier New" w:cs="Courier New"/>
+          <w:sz w:val="24"/>
+          <w:szCs w:val="24"/>
+        </w:rPr>
+        <w:t>As</w:t>
+      </w:r>
+      <w:r>
+        <w:rPr>
+          <w:rFonts w:ascii="Courier New" w:eastAsia="Courier New" w:hAnsi="Courier New" w:cs="Courier New"/>
+          <w:spacing w:val="-14"/>
+          <w:sz w:val="24"/>
+          <w:szCs w:val="24"/>
+        </w:rPr>
+        <w:t xml:space="preserve"> </w:t>
+      </w:r>
+      <w:r>
+        <w:rPr>
+          <w:rFonts w:ascii="Courier New" w:eastAsia="Courier New" w:hAnsi="Courier New" w:cs="Courier New"/>
+          <w:sz w:val="24"/>
+          <w:szCs w:val="24"/>
+        </w:rPr>
+        <w:t>a</w:t>
+      </w:r>
+      <w:r>
+        <w:rPr>
+          <w:rFonts w:ascii="Courier New" w:eastAsia="Courier New" w:hAnsi="Courier New" w:cs="Courier New"/>
+          <w:spacing w:val="-14"/>
+          <w:sz w:val="24"/>
+          <w:szCs w:val="24"/>
+        </w:rPr>
+        <w:t xml:space="preserve"> </w:t>
+      </w:r>
+      <w:r>
+        <w:rPr>
+          <w:rFonts w:ascii="Courier New" w:eastAsia="Courier New" w:hAnsi="Courier New" w:cs="Courier New"/>
+          <w:sz w:val="24"/>
+          <w:szCs w:val="24"/>
+        </w:rPr>
+        <w:t>direct,</w:t>
+      </w:r>
+      <w:r>
+        <w:rPr>
+          <w:rFonts w:ascii="Courier New" w:eastAsia="Courier New" w:hAnsi="Courier New" w:cs="Courier New"/>
+          <w:spacing w:val="-14"/>
+          <w:sz w:val="24"/>
+          <w:szCs w:val="24"/>
+        </w:rPr>
+        <w:t xml:space="preserve"> </w:t>
+      </w:r>
+      <w:r>
+        <w:rPr>
+          <w:rFonts w:ascii="Courier New" w:eastAsia="Courier New" w:hAnsi="Courier New" w:cs="Courier New"/>
+          <w:sz w:val="24"/>
+          <w:szCs w:val="24"/>
+        </w:rPr>
+        <w:t>proximate</w:t>
+      </w:r>
+      <w:r>
+        <w:rPr>
+          <w:rFonts w:ascii="Courier New" w:eastAsia="Courier New" w:hAnsi="Courier New" w:cs="Courier New"/>
+          <w:spacing w:val="-14"/>
+          <w:sz w:val="24"/>
+          <w:szCs w:val="24"/>
+        </w:rPr>
+        <w:t xml:space="preserve"> </w:t>
+      </w:r>
+      <w:r>
+        <w:rPr>
+          <w:rFonts w:ascii="Courier New" w:eastAsia="Courier New" w:hAnsi="Courier New" w:cs="Courier New"/>
+          <w:sz w:val="24"/>
+          <w:szCs w:val="24"/>
+        </w:rPr>
+        <w:t>and</w:t>
+      </w:r>
+      <w:r>
+        <w:rPr>
+          <w:rFonts w:ascii="Courier New" w:eastAsia="Courier New" w:hAnsi="Courier New" w:cs="Courier New"/>
+          <w:spacing w:val="-14"/>
+          <w:sz w:val="24"/>
+          <w:szCs w:val="24"/>
+        </w:rPr>
+        <w:t xml:space="preserve"> </w:t>
+      </w:r>
+      <w:r>
+        <w:rPr>
+          <w:rFonts w:ascii="Courier New" w:eastAsia="Courier New" w:hAnsi="Courier New" w:cs="Courier New"/>
+          <w:sz w:val="24"/>
+          <w:szCs w:val="24"/>
+        </w:rPr>
+        <w:t>foreseeable</w:t>
+      </w:r>
+      <w:r>
+        <w:rPr>
+          <w:rFonts w:ascii="Courier New" w:eastAsia="Courier New" w:hAnsi="Courier New" w:cs="Courier New"/>
+          <w:spacing w:val="-14"/>
+          <w:sz w:val="24"/>
+          <w:szCs w:val="24"/>
+        </w:rPr>
+        <w:t xml:space="preserve"> </w:t>
+      </w:r>
+      <w:r>
+        <w:rPr>
+          <w:rFonts w:ascii="Courier New" w:eastAsia="Courier New" w:hAnsi="Courier New" w:cs="Courier New"/>
+          <w:sz w:val="24"/>
+          <w:szCs w:val="24"/>
+        </w:rPr>
+        <w:t>result</w:t>
+      </w:r>
+      <w:r>
+        <w:rPr>
+          <w:rFonts w:ascii="Courier New" w:eastAsia="Courier New" w:hAnsi="Courier New" w:cs="Courier New"/>
+          <w:spacing w:val="-14"/>
+          <w:sz w:val="24"/>
+          <w:szCs w:val="24"/>
+        </w:rPr>
+        <w:t xml:space="preserve"> </w:t>
+      </w:r>
+      <w:r>
+        <w:rPr>
+          <w:rFonts w:ascii="Courier New" w:eastAsia="Courier New" w:hAnsi="Courier New" w:cs="Courier New"/>
+          <w:sz w:val="24"/>
+          <w:szCs w:val="24"/>
+        </w:rPr>
+        <w:t>of</w:t>
+      </w:r>
+      <w:r>
+        <w:rPr>
+          <w:rFonts w:ascii="Courier New" w:eastAsia="Courier New" w:hAnsi="Courier New" w:cs="Courier New"/>
+          <w:spacing w:val="-14"/>
+          <w:sz w:val="24"/>
+          <w:szCs w:val="24"/>
+        </w:rPr>
+        <w:t xml:space="preserve"> </w:t>
+      </w:r>
+      <w:r>
+        <w:rPr>
+          <w:rFonts w:ascii="Courier New" w:eastAsia="Courier New" w:hAnsi="Courier New" w:cs="Courier New"/>
+          <w:sz w:val="24"/>
+          <w:szCs w:val="24"/>
+        </w:rPr>
+        <w:t>the</w:t>
+      </w:r>
+      <w:r>
+        <w:rPr>
+          <w:rFonts w:ascii="Courier New" w:eastAsia="Courier New" w:hAnsi="Courier New" w:cs="Courier New"/>
+          <w:spacing w:val="-14"/>
+          <w:sz w:val="24"/>
+          <w:szCs w:val="24"/>
+        </w:rPr>
+        <w:t xml:space="preserve"> </w:t>
+      </w:r>
+      <w:r>
+        <w:rPr>
+          <w:rFonts w:ascii="Courier New" w:eastAsia="Courier New" w:hAnsi="Courier New" w:cs="Courier New"/>
+          <w:sz w:val="24"/>
+          <w:szCs w:val="24"/>
+        </w:rPr>
+        <w:t>acts</w:t>
+      </w:r>
+      <w:r>
+        <w:rPr>
+          <w:rFonts w:ascii="Courier New" w:eastAsia="Courier New" w:hAnsi="Courier New" w:cs="Courier New"/>
+          <w:spacing w:val="-14"/>
+          <w:sz w:val="24"/>
+          <w:szCs w:val="24"/>
+        </w:rPr>
+        <w:t xml:space="preserve"> </w:t>
+      </w:r>
+      <w:r>
+        <w:rPr>
+          <w:rFonts w:ascii="Courier New" w:eastAsia="Courier New" w:hAnsi="Courier New" w:cs="Courier New"/>
+          <w:sz w:val="24"/>
+          <w:szCs w:val="24"/>
+        </w:rPr>
+        <w:t>and</w:t>
+      </w:r>
+    </w:p>
+    <w:p>
+      <w:pPr>
+        <w:spacing w:before="18" w:line="200" w:lineRule="exact"/>
+      </w:pPr>
+    </w:p>
+    <w:p>
+      <w:pPr>
+        <w:ind w:left="101"/>
+        <w:rPr>
+          <w:rFonts w:ascii="Courier New" w:eastAsia="Courier New" w:hAnsi="Courier New" w:cs="Courier New"/>
+          <w:sz w:val="24"/>
+          <w:szCs w:val="24"/>
+        </w:rPr>
+      </w:pPr>
+      <w:r>
+        <w:rPr>
+          <w:rFonts w:ascii="Courier New" w:eastAsia="Courier New" w:hAnsi="Courier New" w:cs="Courier New"/>
+          <w:sz w:val="24"/>
+          <w:szCs w:val="24"/>
+        </w:rPr>
+        <w:t>23</w:t>
+      </w:r>
+      <w:r>
+        <w:rPr>
+          <w:rFonts w:ascii="Courier New" w:eastAsia="Courier New" w:hAnsi="Courier New" w:cs="Courier New"/>
+          <w:spacing w:val="127"/>
+          <w:sz w:val="24"/>
+          <w:szCs w:val="24"/>
+        </w:rPr>
+        <w:t xml:space="preserve"> </w:t>
+      </w:r>
+      <w:r>
+        <w:rPr>
+          <w:rFonts w:ascii="Courier New" w:eastAsia="Courier New" w:hAnsi="Courier New" w:cs="Courier New"/>
+          <w:sz w:val="24"/>
+          <w:szCs w:val="24"/>
+        </w:rPr>
+        <w:t>omis</w:t>
+      </w:r>
+      <w:r>
+        <w:rPr>
+          <w:rFonts w:ascii="Courier New" w:eastAsia="Courier New" w:hAnsi="Courier New" w:cs="Courier New"/>
+          <w:spacing w:val="2"/>
+          <w:sz w:val="24"/>
+          <w:szCs w:val="24"/>
+        </w:rPr>
+        <w:t>sion</w:t>
+      </w:r>
+      <w:r>
+        <w:rPr>
+          <w:rFonts w:ascii="Courier New" w:eastAsia="Courier New" w:hAnsi="Courier New" w:cs="Courier New"/>
+          <w:sz w:val="24"/>
+          <w:szCs w:val="24"/>
+        </w:rPr>
+        <w:t>s</w:t>
+      </w:r>
+      <w:r>
+        <w:rPr>
+          <w:rFonts w:ascii="Courier New" w:eastAsia="Courier New" w:hAnsi="Courier New" w:cs="Courier New"/>
+          <w:spacing w:val="104"/>
+          <w:sz w:val="24"/>
+          <w:szCs w:val="24"/>
+        </w:rPr>
+        <w:t xml:space="preserve"> </w:t>
+      </w:r>
+      <w:r>
+        <w:rPr>
+          <w:rFonts w:ascii="Courier New" w:eastAsia="Courier New" w:hAnsi="Courier New" w:cs="Courier New"/>
+          <w:sz w:val="24"/>
+          <w:szCs w:val="24"/>
+        </w:rPr>
+        <w:t>of</w:t>
+      </w:r>
+      <w:r>
+        <w:rPr>
+          <w:rFonts w:ascii="Courier New" w:eastAsia="Courier New" w:hAnsi="Courier New" w:cs="Courier New"/>
+          <w:spacing w:val="101"/>
+          <w:sz w:val="24"/>
+          <w:szCs w:val="24"/>
+        </w:rPr>
+        <w:t xml:space="preserve"> </w:t>
+      </w:r>
+      <w:r>
+        <w:rPr>
+          <w:rFonts w:ascii="Courier New" w:eastAsia="Courier New" w:hAnsi="Courier New" w:cs="Courier New"/>
+          <w:sz w:val="24"/>
+          <w:szCs w:val="24"/>
+        </w:rPr>
+        <w:t>defendant</w:t>
+      </w:r>
+      <w:r>
+        <w:rPr>
+          <w:rFonts w:ascii="Courier New" w:eastAsia="Courier New" w:hAnsi="Courier New" w:cs="Courier New"/>
+          <w:spacing w:val="101"/>
+          <w:sz w:val="24"/>
+          <w:szCs w:val="24"/>
+        </w:rPr>
+        <w:t xml:space="preserve"> </w:t>
+      </w:r>
+      <w:r>
+        <w:rPr>
+          <w:rFonts w:ascii="Courier New" w:eastAsia="Courier New" w:hAnsi="Courier New" w:cs="Courier New"/>
+          <w:sz w:val="24"/>
+          <w:szCs w:val="24"/>
+        </w:rPr>
+        <w:t>DA</w:t>
+      </w:r>
+      <w:r>
+        <w:rPr>
+          <w:rFonts w:ascii="Courier New" w:eastAsia="Courier New" w:hAnsi="Courier New" w:cs="Courier New"/>
+          <w:sz w:val="24"/>
+          <w:szCs w:val="24"/>
+        </w:rPr>
+        <w:t>,</w:t>
+      </w:r>
+      <w:r>
+        <w:rPr>
+          <w:rFonts w:ascii="Courier New" w:eastAsia="Courier New" w:hAnsi="Courier New" w:cs="Courier New"/>
+          <w:spacing w:val="101"/>
+          <w:sz w:val="24"/>
+          <w:szCs w:val="24"/>
+        </w:rPr>
+        <w:t xml:space="preserve"> </w:t>
+      </w:r>
+      <w:r>
+        <w:rPr>
+          <w:rFonts w:ascii="Courier New" w:eastAsia="Courier New" w:hAnsi="Courier New" w:cs="Courier New"/>
+          <w:sz w:val="24"/>
+          <w:szCs w:val="24"/>
+        </w:rPr>
+        <w:t>plaintiff</w:t>
+      </w:r>
+      <w:r>
+        <w:rPr>
+          <w:rFonts w:ascii="Courier New" w:eastAsia="Courier New" w:hAnsi="Courier New" w:cs="Courier New"/>
+          <w:spacing w:val="101"/>
+          <w:sz w:val="24"/>
+          <w:szCs w:val="24"/>
+        </w:rPr>
+        <w:t xml:space="preserve"> </w:t>
+      </w:r>
+      <w:r>
+        <w:rPr>
+          <w:rFonts w:ascii="Courier New" w:eastAsia="Courier New" w:hAnsi="Courier New" w:cs="Courier New"/>
+          <w:sz w:val="24"/>
+          <w:szCs w:val="24"/>
+        </w:rPr>
+        <w:t>Ronald Weasley</w:t>
+      </w:r>
+    </w:p>
+    <w:p>
+      <w:pPr>
+        <w:spacing w:before="18" w:line="200" w:lineRule="exact"/>
+      </w:pPr>
+    </w:p>
+    <w:p>
+      <w:pPr>
+        <w:ind w:left="101"/>
+        <w:rPr>
+          <w:rFonts w:ascii="Courier New" w:eastAsia="Courier New" w:hAnsi="Courier New" w:cs="Courier New"/>
+          <w:sz w:val="24"/>
+          <w:szCs w:val="24"/>
+        </w:rPr>
+      </w:pPr>
+      <w:r>
+        <w:rPr>
+          <w:rFonts w:ascii="Courier New" w:eastAsia="Courier New" w:hAnsi="Courier New" w:cs="Courier New"/>
+          <w:sz w:val="24"/>
+          <w:szCs w:val="24"/>
+        </w:rPr>
+        <w:t>24</w:t>
+      </w:r>
+      <w:r>
+        <w:rPr>
+          <w:rFonts w:ascii="Courier New" w:eastAsia="Courier New" w:hAnsi="Courier New" w:cs="Courier New"/>
+          <w:spacing w:val="127"/>
+          <w:sz w:val="24"/>
+          <w:szCs w:val="24"/>
+        </w:rPr>
+        <w:t xml:space="preserve"> </w:t>
+      </w:r>
+      <w:r>
+        <w:rPr>
+          <w:rFonts w:ascii="Courier New" w:eastAsia="Courier New" w:hAnsi="Courier New" w:cs="Courier New"/>
+          <w:sz w:val="24"/>
+          <w:szCs w:val="24"/>
+        </w:rPr>
+        <w:t>sustained</w:t>
+      </w:r>
+      <w:r>
+        <w:rPr>
+          <w:rFonts w:ascii="Courier New" w:eastAsia="Courier New" w:hAnsi="Courier New" w:cs="Courier New"/>
+          <w:spacing w:val="14"/>
+          <w:sz w:val="24"/>
+          <w:szCs w:val="24"/>
+        </w:rPr>
+        <w:t xml:space="preserve"> </w:t>
+      </w:r>
+      <w:r>
+        <w:rPr>
+          <w:rFonts w:ascii="Courier New" w:eastAsia="Courier New" w:hAnsi="Courier New" w:cs="Courier New"/>
+          <w:sz w:val="24"/>
+          <w:szCs w:val="24"/>
+        </w:rPr>
+        <w:t>a</w:t>
+      </w:r>
+      <w:r>
+        <w:rPr>
+          <w:rFonts w:ascii="Courier New" w:eastAsia="Courier New" w:hAnsi="Courier New" w:cs="Courier New"/>
+          <w:spacing w:val="14"/>
+          <w:sz w:val="24"/>
+          <w:szCs w:val="24"/>
+        </w:rPr>
+        <w:t xml:space="preserve"> </w:t>
+      </w:r>
+      <w:r>
+        <w:rPr>
+          <w:rFonts w:ascii="Courier New" w:eastAsia="Courier New" w:hAnsi="Courier New" w:cs="Courier New"/>
+          <w:spacing w:val="-1"/>
+          <w:sz w:val="24"/>
+          <w:szCs w:val="24"/>
+        </w:rPr>
+        <w:t>serious spook and a fright</w:t>
+      </w:r>
+      <w:r>
+        <w:rPr>
+          <w:rFonts w:ascii="Courier New" w:eastAsia="Courier New" w:hAnsi="Courier New" w:cs="Courier New"/>
+          <w:sz w:val="24"/>
+          <w:szCs w:val="24"/>
+        </w:rPr>
+        <w:t>,</w:t>
+      </w:r>
+      <w:r>
+        <w:rPr>
+          <w:rFonts w:ascii="Courier New" w:eastAsia="Courier New" w:hAnsi="Courier New" w:cs="Courier New"/>
+          <w:spacing w:val="14"/>
+          <w:sz w:val="24"/>
+          <w:szCs w:val="24"/>
+        </w:rPr>
+        <w:t xml:space="preserve"> </w:t>
+      </w:r>
+      <w:r>
+        <w:rPr>
+          <w:rFonts w:ascii="Courier New" w:eastAsia="Courier New" w:hAnsi="Courier New" w:cs="Courier New"/>
+          <w:sz w:val="24"/>
+          <w:szCs w:val="24"/>
+        </w:rPr>
+        <w:t>all</w:t>
+      </w:r>
+      <w:r>
+        <w:rPr>
+          <w:rFonts w:ascii="Courier New" w:eastAsia="Courier New" w:hAnsi="Courier New" w:cs="Courier New"/>
+          <w:spacing w:val="14"/>
           <w:sz w:val="24"/>
           <w:szCs w:val="24"/>
         </w:rPr>
@@ -10609,96 +11786,19 @@
       <w:r>
         <w:rPr>
           <w:rFonts w:ascii="Courier New" w:eastAsia="Courier New" w:hAnsi="Courier New" w:cs="Courier New"/>
-          <w:spacing w:val="41"/>
-          <w:sz w:val="24"/>
-          <w:szCs w:val="24"/>
-        </w:rPr>
-        <w:t xml:space="preserve"> </w:t>
-      </w:r>
-      <w:r>
-        <w:rPr>
-          <w:rFonts w:ascii="Courier New" w:eastAsia="Courier New" w:hAnsi="Courier New" w:cs="Courier New"/>
-          <w:sz w:val="24"/>
-          <w:szCs w:val="24"/>
-        </w:rPr>
-        <w:t>provide</w:t>
-      </w:r>
-      <w:r>
-        <w:rPr>
-          <w:rFonts w:ascii="Courier New" w:eastAsia="Courier New" w:hAnsi="Courier New" w:cs="Courier New"/>
-          <w:spacing w:val="41"/>
-          <w:sz w:val="24"/>
-          <w:szCs w:val="24"/>
-        </w:rPr>
-        <w:t xml:space="preserve"> </w:t>
-      </w:r>
-      <w:r>
-        <w:rPr>
-          <w:rFonts w:ascii="Courier New" w:eastAsia="Courier New" w:hAnsi="Courier New" w:cs="Courier New"/>
-          <w:spacing w:val="2"/>
-          <w:sz w:val="24"/>
-          <w:szCs w:val="24"/>
-        </w:rPr>
-        <w:t>a</w:t>
-      </w:r>
-      <w:r>
-        <w:rPr>
-          <w:rFonts w:ascii="Courier New" w:eastAsia="Courier New" w:hAnsi="Courier New" w:cs="Courier New"/>
-          <w:sz w:val="24"/>
-          <w:szCs w:val="24"/>
-        </w:rPr>
-        <w:t>ppropriate</w:t>
-      </w:r>
-      <w:r>
-        <w:rPr>
-          <w:rFonts w:ascii="Courier New" w:eastAsia="Courier New" w:hAnsi="Courier New" w:cs="Courier New"/>
-          <w:spacing w:val="41"/>
-          <w:sz w:val="24"/>
-          <w:szCs w:val="24"/>
-        </w:rPr>
-        <w:t xml:space="preserve"> </w:t>
-      </w:r>
-      <w:r>
-        <w:rPr>
-          <w:rFonts w:ascii="Courier New" w:eastAsia="Courier New" w:hAnsi="Courier New" w:cs="Courier New"/>
-          <w:sz w:val="24"/>
-          <w:szCs w:val="24"/>
-        </w:rPr>
-        <w:t>warning</w:t>
-      </w:r>
-      <w:r>
-        <w:rPr>
-          <w:rFonts w:ascii="Courier New" w:eastAsia="Courier New" w:hAnsi="Courier New" w:cs="Courier New"/>
-          <w:spacing w:val="41"/>
-          <w:sz w:val="24"/>
-          <w:szCs w:val="24"/>
-        </w:rPr>
-        <w:t xml:space="preserve"> </w:t>
-      </w:r>
-      <w:r>
-        <w:rPr>
-          <w:rFonts w:ascii="Courier New" w:eastAsia="Courier New" w:hAnsi="Courier New" w:cs="Courier New"/>
-          <w:sz w:val="24"/>
-          <w:szCs w:val="24"/>
-        </w:rPr>
-        <w:t>(via</w:t>
-      </w:r>
-      <w:r>
-        <w:rPr>
-          <w:rFonts w:ascii="Courier New" w:eastAsia="Courier New" w:hAnsi="Courier New" w:cs="Courier New"/>
-          <w:spacing w:val="41"/>
-          <w:sz w:val="24"/>
-          <w:szCs w:val="24"/>
-        </w:rPr>
-        <w:t xml:space="preserve"> </w:t>
-      </w:r>
-      <w:r>
-        <w:rPr>
-          <w:rFonts w:ascii="Courier New" w:eastAsia="Courier New" w:hAnsi="Courier New" w:cs="Courier New"/>
-          <w:sz w:val="24"/>
-          <w:szCs w:val="24"/>
-        </w:rPr>
-        <w:t>signs,</w:t>
+          <w:spacing w:val="14"/>
+          <w:sz w:val="24"/>
+          <w:szCs w:val="24"/>
+        </w:rPr>
+        <w:t xml:space="preserve"> </w:t>
+      </w:r>
+      <w:r>
+        <w:rPr>
+          <w:rFonts w:ascii="Courier New" w:eastAsia="Courier New" w:hAnsi="Courier New" w:cs="Courier New"/>
+          <w:sz w:val="24"/>
+          <w:szCs w:val="24"/>
+        </w:rPr>
+        <w:t>plaintiff's</w:t>
       </w:r>
     </w:p>
     <w:p>
@@ -10721,7 +11821,7 @@
           <w:sz w:val="24"/>
           <w:szCs w:val="24"/>
         </w:rPr>
-        <w:t xml:space="preserve">13          </w:t>
+        <w:t>25</w:t>
       </w:r>
       <w:r>
         <w:rPr>
@@ -10738,1369 +11838,6 @@
           <w:sz w:val="24"/>
           <w:szCs w:val="24"/>
         </w:rPr>
-        <w:t>placards,</w:t>
-      </w:r>
-      <w:r>
-        <w:rPr>
-          <w:rFonts w:ascii="Courier New" w:eastAsia="Courier New" w:hAnsi="Courier New" w:cs="Courier New"/>
-          <w:spacing w:val="-17"/>
-          <w:sz w:val="24"/>
-          <w:szCs w:val="24"/>
-        </w:rPr>
-        <w:t xml:space="preserve"> </w:t>
-      </w:r>
-      <w:r>
-        <w:rPr>
-          <w:rFonts w:ascii="Courier New" w:eastAsia="Courier New" w:hAnsi="Courier New" w:cs="Courier New"/>
-          <w:sz w:val="24"/>
-          <w:szCs w:val="24"/>
-        </w:rPr>
-        <w:t>cones,</w:t>
-      </w:r>
-      <w:r>
-        <w:rPr>
-          <w:rFonts w:ascii="Courier New" w:eastAsia="Courier New" w:hAnsi="Courier New" w:cs="Courier New"/>
-          <w:spacing w:val="-14"/>
-          <w:sz w:val="24"/>
-          <w:szCs w:val="24"/>
-        </w:rPr>
-        <w:t xml:space="preserve"> </w:t>
-      </w:r>
-      <w:r>
-        <w:rPr>
-          <w:rFonts w:ascii="Courier New" w:eastAsia="Courier New" w:hAnsi="Courier New" w:cs="Courier New"/>
-          <w:sz w:val="24"/>
-          <w:szCs w:val="24"/>
-        </w:rPr>
-        <w:t>etc.)</w:t>
-      </w:r>
-      <w:r>
-        <w:rPr>
-          <w:rFonts w:ascii="Courier New" w:eastAsia="Courier New" w:hAnsi="Courier New" w:cs="Courier New"/>
-          <w:spacing w:val="-14"/>
-          <w:sz w:val="24"/>
-          <w:szCs w:val="24"/>
-        </w:rPr>
-        <w:t xml:space="preserve"> </w:t>
-      </w:r>
-      <w:proofErr w:type="gramStart"/>
-      <w:r>
-        <w:rPr>
-          <w:rFonts w:ascii="Courier New" w:eastAsia="Courier New" w:hAnsi="Courier New" w:cs="Courier New"/>
-          <w:sz w:val="24"/>
-          <w:szCs w:val="24"/>
-        </w:rPr>
-        <w:t>to</w:t>
-      </w:r>
-      <w:proofErr w:type="gramEnd"/>
-      <w:r>
-        <w:rPr>
-          <w:rFonts w:ascii="Courier New" w:eastAsia="Courier New" w:hAnsi="Courier New" w:cs="Courier New"/>
-          <w:spacing w:val="-14"/>
-          <w:sz w:val="24"/>
-          <w:szCs w:val="24"/>
-        </w:rPr>
-        <w:t xml:space="preserve"> </w:t>
-      </w:r>
-      <w:r>
-        <w:rPr>
-          <w:rFonts w:ascii="Courier New" w:eastAsia="Courier New" w:hAnsi="Courier New" w:cs="Courier New"/>
-          <w:sz w:val="24"/>
-          <w:szCs w:val="24"/>
-        </w:rPr>
-        <w:t>members</w:t>
-      </w:r>
-      <w:r>
-        <w:rPr>
-          <w:rFonts w:ascii="Courier New" w:eastAsia="Courier New" w:hAnsi="Courier New" w:cs="Courier New"/>
-          <w:spacing w:val="-17"/>
-          <w:sz w:val="24"/>
-          <w:szCs w:val="24"/>
-        </w:rPr>
-        <w:t xml:space="preserve"> </w:t>
-      </w:r>
-      <w:r>
-        <w:rPr>
-          <w:rFonts w:ascii="Courier New" w:eastAsia="Courier New" w:hAnsi="Courier New" w:cs="Courier New"/>
-          <w:sz w:val="24"/>
-          <w:szCs w:val="24"/>
-        </w:rPr>
-        <w:t>of</w:t>
-      </w:r>
-      <w:r>
-        <w:rPr>
-          <w:rFonts w:ascii="Courier New" w:eastAsia="Courier New" w:hAnsi="Courier New" w:cs="Courier New"/>
-          <w:spacing w:val="-17"/>
-          <w:sz w:val="24"/>
-          <w:szCs w:val="24"/>
-        </w:rPr>
-        <w:t xml:space="preserve"> </w:t>
-      </w:r>
-      <w:r>
-        <w:rPr>
-          <w:rFonts w:ascii="Courier New" w:eastAsia="Courier New" w:hAnsi="Courier New" w:cs="Courier New"/>
-          <w:spacing w:val="-1"/>
-          <w:sz w:val="24"/>
-          <w:szCs w:val="24"/>
-        </w:rPr>
-        <w:t>t</w:t>
-      </w:r>
-      <w:r>
-        <w:rPr>
-          <w:rFonts w:ascii="Courier New" w:eastAsia="Courier New" w:hAnsi="Courier New" w:cs="Courier New"/>
-          <w:sz w:val="24"/>
-          <w:szCs w:val="24"/>
-        </w:rPr>
-        <w:t>he</w:t>
-      </w:r>
-      <w:r>
-        <w:rPr>
-          <w:rFonts w:ascii="Courier New" w:eastAsia="Courier New" w:hAnsi="Courier New" w:cs="Courier New"/>
-          <w:spacing w:val="-17"/>
-          <w:sz w:val="24"/>
-          <w:szCs w:val="24"/>
-        </w:rPr>
-        <w:t xml:space="preserve"> </w:t>
-      </w:r>
-      <w:r>
-        <w:rPr>
-          <w:rFonts w:ascii="Courier New" w:eastAsia="Courier New" w:hAnsi="Courier New" w:cs="Courier New"/>
-          <w:sz w:val="24"/>
-          <w:szCs w:val="24"/>
-        </w:rPr>
-        <w:t>public</w:t>
-      </w:r>
-      <w:r>
-        <w:rPr>
-          <w:rFonts w:ascii="Courier New" w:eastAsia="Courier New" w:hAnsi="Courier New" w:cs="Courier New"/>
-          <w:spacing w:val="-17"/>
-          <w:sz w:val="24"/>
-          <w:szCs w:val="24"/>
-        </w:rPr>
-        <w:t xml:space="preserve"> </w:t>
-      </w:r>
-      <w:r>
-        <w:rPr>
-          <w:rFonts w:ascii="Courier New" w:eastAsia="Courier New" w:hAnsi="Courier New" w:cs="Courier New"/>
-          <w:sz w:val="24"/>
-          <w:szCs w:val="24"/>
-        </w:rPr>
-        <w:t>that</w:t>
-      </w:r>
-      <w:r>
-        <w:rPr>
-          <w:rFonts w:ascii="Courier New" w:eastAsia="Courier New" w:hAnsi="Courier New" w:cs="Courier New"/>
-          <w:spacing w:val="-17"/>
-          <w:sz w:val="24"/>
-          <w:szCs w:val="24"/>
-        </w:rPr>
-        <w:t xml:space="preserve"> </w:t>
-      </w:r>
-      <w:r>
-        <w:rPr>
-          <w:rFonts w:ascii="Courier New" w:eastAsia="Courier New" w:hAnsi="Courier New" w:cs="Courier New"/>
-          <w:sz w:val="24"/>
-          <w:szCs w:val="24"/>
-        </w:rPr>
-        <w:t>the</w:t>
-      </w:r>
-    </w:p>
-    <w:p>
-      <w:pPr>
-        <w:spacing w:before="18" w:line="200" w:lineRule="exact"/>
-      </w:pPr>
-    </w:p>
-    <w:p>
-      <w:pPr>
-        <w:ind w:left="101"/>
-        <w:rPr>
-          <w:rFonts w:ascii="Courier New" w:eastAsia="Courier New" w:hAnsi="Courier New" w:cs="Courier New"/>
-          <w:sz w:val="24"/>
-          <w:szCs w:val="24"/>
-        </w:rPr>
-      </w:pPr>
-      <w:proofErr w:type="gramStart"/>
-      <w:r>
-        <w:rPr>
-          <w:rFonts w:ascii="Courier New" w:eastAsia="Courier New" w:hAnsi="Courier New" w:cs="Courier New"/>
-          <w:sz w:val="24"/>
-          <w:szCs w:val="24"/>
-        </w:rPr>
-        <w:t xml:space="preserve">14          </w:t>
-      </w:r>
-      <w:r>
-        <w:rPr>
-          <w:rFonts w:ascii="Courier New" w:eastAsia="Courier New" w:hAnsi="Courier New" w:cs="Courier New"/>
-          <w:spacing w:val="127"/>
-          <w:sz w:val="24"/>
-          <w:szCs w:val="24"/>
-        </w:rPr>
-        <w:t xml:space="preserve"> </w:t>
-      </w:r>
-      <w:r>
-        <w:rPr>
-          <w:rFonts w:ascii="Courier New" w:eastAsia="Courier New" w:hAnsi="Courier New" w:cs="Courier New"/>
-          <w:sz w:val="24"/>
-          <w:szCs w:val="24"/>
-        </w:rPr>
-        <w:t>area</w:t>
-      </w:r>
-      <w:proofErr w:type="gramEnd"/>
-      <w:r>
-        <w:rPr>
-          <w:rFonts w:ascii="Courier New" w:eastAsia="Courier New" w:hAnsi="Courier New" w:cs="Courier New"/>
-          <w:sz w:val="24"/>
-          <w:szCs w:val="24"/>
-        </w:rPr>
-        <w:t xml:space="preserve"> could be in use by dangerous </w:t>
-      </w:r>
-      <w:proofErr w:type="spellStart"/>
-      <w:r>
-        <w:rPr>
-          <w:rFonts w:ascii="Courier New" w:eastAsia="Courier New" w:hAnsi="Courier New" w:cs="Courier New"/>
-          <w:sz w:val="24"/>
-          <w:szCs w:val="24"/>
-        </w:rPr>
-        <w:t>patroni</w:t>
-      </w:r>
-      <w:proofErr w:type="spellEnd"/>
-      <w:r>
-        <w:rPr>
-          <w:rFonts w:ascii="Courier New" w:eastAsia="Courier New" w:hAnsi="Courier New" w:cs="Courier New"/>
-          <w:sz w:val="24"/>
-          <w:szCs w:val="24"/>
-        </w:rPr>
-        <w:t>;</w:t>
-      </w:r>
-    </w:p>
-    <w:p>
-      <w:pPr>
-        <w:spacing w:before="18" w:line="200" w:lineRule="exact"/>
-      </w:pPr>
-    </w:p>
-    <w:p>
-      <w:pPr>
-        <w:ind w:left="101"/>
-        <w:rPr>
-          <w:rFonts w:ascii="Courier New" w:eastAsia="Courier New" w:hAnsi="Courier New" w:cs="Courier New"/>
-          <w:sz w:val="24"/>
-          <w:szCs w:val="24"/>
-        </w:rPr>
-      </w:pPr>
-      <w:r>
-        <w:rPr>
-          <w:rFonts w:ascii="Courier New" w:eastAsia="Courier New" w:hAnsi="Courier New" w:cs="Courier New"/>
-          <w:sz w:val="24"/>
-          <w:szCs w:val="24"/>
-        </w:rPr>
-        <w:t xml:space="preserve">15     </w:t>
-      </w:r>
-      <w:r>
-        <w:rPr>
-          <w:rFonts w:ascii="Courier New" w:eastAsia="Courier New" w:hAnsi="Courier New" w:cs="Courier New"/>
-          <w:spacing w:val="127"/>
-          <w:sz w:val="24"/>
-          <w:szCs w:val="24"/>
-        </w:rPr>
-        <w:t xml:space="preserve"> </w:t>
-      </w:r>
-      <w:r>
-        <w:rPr>
-          <w:rFonts w:ascii="Courier New" w:eastAsia="Courier New" w:hAnsi="Courier New" w:cs="Courier New"/>
-          <w:sz w:val="24"/>
-          <w:szCs w:val="24"/>
-        </w:rPr>
-        <w:t>d</w:t>
-      </w:r>
-      <w:proofErr w:type="gramStart"/>
-      <w:r>
-        <w:rPr>
-          <w:rFonts w:ascii="Courier New" w:eastAsia="Courier New" w:hAnsi="Courier New" w:cs="Courier New"/>
-          <w:sz w:val="24"/>
-          <w:szCs w:val="24"/>
-        </w:rPr>
-        <w:t>)   In</w:t>
-      </w:r>
-      <w:proofErr w:type="gramEnd"/>
-      <w:r>
-        <w:rPr>
-          <w:rFonts w:ascii="Courier New" w:eastAsia="Courier New" w:hAnsi="Courier New" w:cs="Courier New"/>
-          <w:sz w:val="24"/>
-          <w:szCs w:val="24"/>
-        </w:rPr>
-        <w:t xml:space="preserve"> fai</w:t>
-      </w:r>
-      <w:r>
-        <w:rPr>
-          <w:rFonts w:ascii="Courier New" w:eastAsia="Courier New" w:hAnsi="Courier New" w:cs="Courier New"/>
-          <w:sz w:val="24"/>
-          <w:szCs w:val="24"/>
-        </w:rPr>
-        <w:t xml:space="preserve">ling to properly segregate the </w:t>
-      </w:r>
-      <w:r>
-        <w:rPr>
-          <w:rFonts w:ascii="Courier New" w:eastAsia="Courier New" w:hAnsi="Courier New" w:cs="Courier New"/>
-          <w:sz w:val="24"/>
-          <w:szCs w:val="24"/>
-        </w:rPr>
-        <w:t>area (via</w:t>
-      </w:r>
-    </w:p>
-    <w:p>
-      <w:pPr>
-        <w:spacing w:before="18" w:line="200" w:lineRule="exact"/>
-      </w:pPr>
-    </w:p>
-    <w:p>
-      <w:pPr>
-        <w:ind w:left="101"/>
-        <w:rPr>
-          <w:rFonts w:ascii="Courier New" w:eastAsia="Courier New" w:hAnsi="Courier New" w:cs="Courier New"/>
-          <w:sz w:val="24"/>
-          <w:szCs w:val="24"/>
-        </w:rPr>
-      </w:pPr>
-      <w:r>
-        <w:rPr>
-          <w:rFonts w:ascii="Courier New" w:eastAsia="Courier New" w:hAnsi="Courier New" w:cs="Courier New"/>
-          <w:sz w:val="24"/>
-          <w:szCs w:val="24"/>
-        </w:rPr>
-        <w:t xml:space="preserve">16          </w:t>
-      </w:r>
-      <w:r>
-        <w:rPr>
-          <w:rFonts w:ascii="Courier New" w:eastAsia="Courier New" w:hAnsi="Courier New" w:cs="Courier New"/>
-          <w:spacing w:val="127"/>
-          <w:sz w:val="24"/>
-          <w:szCs w:val="24"/>
-        </w:rPr>
-        <w:t xml:space="preserve"> </w:t>
-      </w:r>
-      <w:r>
-        <w:rPr>
-          <w:rFonts w:ascii="Courier New" w:eastAsia="Courier New" w:hAnsi="Courier New" w:cs="Courier New"/>
-          <w:sz w:val="24"/>
-          <w:szCs w:val="24"/>
-        </w:rPr>
-        <w:t>cones,</w:t>
-      </w:r>
-      <w:r>
-        <w:rPr>
-          <w:rFonts w:ascii="Courier New" w:eastAsia="Courier New" w:hAnsi="Courier New" w:cs="Courier New"/>
-          <w:spacing w:val="24"/>
-          <w:sz w:val="24"/>
-          <w:szCs w:val="24"/>
-        </w:rPr>
-        <w:t xml:space="preserve"> </w:t>
-      </w:r>
-      <w:r>
-        <w:rPr>
-          <w:rFonts w:ascii="Courier New" w:eastAsia="Courier New" w:hAnsi="Courier New" w:cs="Courier New"/>
-          <w:sz w:val="24"/>
-          <w:szCs w:val="24"/>
-        </w:rPr>
-        <w:t>fencing,</w:t>
-      </w:r>
-      <w:r>
-        <w:rPr>
-          <w:rFonts w:ascii="Courier New" w:eastAsia="Courier New" w:hAnsi="Courier New" w:cs="Courier New"/>
-          <w:spacing w:val="24"/>
-          <w:sz w:val="24"/>
-          <w:szCs w:val="24"/>
-        </w:rPr>
-        <w:t xml:space="preserve"> </w:t>
-      </w:r>
-      <w:r>
-        <w:rPr>
-          <w:rFonts w:ascii="Courier New" w:eastAsia="Courier New" w:hAnsi="Courier New" w:cs="Courier New"/>
-          <w:spacing w:val="-1"/>
-          <w:sz w:val="24"/>
-          <w:szCs w:val="24"/>
-        </w:rPr>
-        <w:t>d</w:t>
-      </w:r>
-      <w:r>
-        <w:rPr>
-          <w:rFonts w:ascii="Courier New" w:eastAsia="Courier New" w:hAnsi="Courier New" w:cs="Courier New"/>
-          <w:sz w:val="24"/>
-          <w:szCs w:val="24"/>
-        </w:rPr>
-        <w:t>istance,</w:t>
-      </w:r>
-      <w:r>
-        <w:rPr>
-          <w:rFonts w:ascii="Courier New" w:eastAsia="Courier New" w:hAnsi="Courier New" w:cs="Courier New"/>
-          <w:spacing w:val="24"/>
-          <w:sz w:val="24"/>
-          <w:szCs w:val="24"/>
-        </w:rPr>
-        <w:t xml:space="preserve"> </w:t>
-      </w:r>
-      <w:r>
-        <w:rPr>
-          <w:rFonts w:ascii="Courier New" w:eastAsia="Courier New" w:hAnsi="Courier New" w:cs="Courier New"/>
-          <w:sz w:val="24"/>
-          <w:szCs w:val="24"/>
-        </w:rPr>
-        <w:t>etc.)</w:t>
-      </w:r>
-      <w:r>
-        <w:rPr>
-          <w:rFonts w:ascii="Courier New" w:eastAsia="Courier New" w:hAnsi="Courier New" w:cs="Courier New"/>
-          <w:spacing w:val="24"/>
-          <w:sz w:val="24"/>
-          <w:szCs w:val="24"/>
-        </w:rPr>
-        <w:t xml:space="preserve"> </w:t>
-      </w:r>
-      <w:proofErr w:type="gramStart"/>
-      <w:r>
-        <w:rPr>
-          <w:rFonts w:ascii="Courier New" w:eastAsia="Courier New" w:hAnsi="Courier New" w:cs="Courier New"/>
-          <w:sz w:val="24"/>
-          <w:szCs w:val="24"/>
-        </w:rPr>
-        <w:t>from</w:t>
-      </w:r>
-      <w:proofErr w:type="gramEnd"/>
-      <w:r>
-        <w:rPr>
-          <w:rFonts w:ascii="Courier New" w:eastAsia="Courier New" w:hAnsi="Courier New" w:cs="Courier New"/>
-          <w:spacing w:val="24"/>
-          <w:sz w:val="24"/>
-          <w:szCs w:val="24"/>
-        </w:rPr>
-        <w:t xml:space="preserve"> </w:t>
-      </w:r>
-      <w:r>
-        <w:rPr>
-          <w:rFonts w:ascii="Courier New" w:eastAsia="Courier New" w:hAnsi="Courier New" w:cs="Courier New"/>
-          <w:sz w:val="24"/>
-          <w:szCs w:val="24"/>
-        </w:rPr>
-        <w:t>business</w:t>
-      </w:r>
-      <w:r>
-        <w:rPr>
-          <w:rFonts w:ascii="Courier New" w:eastAsia="Courier New" w:hAnsi="Courier New" w:cs="Courier New"/>
-          <w:spacing w:val="24"/>
-          <w:sz w:val="24"/>
-          <w:szCs w:val="24"/>
-        </w:rPr>
-        <w:t xml:space="preserve"> </w:t>
-      </w:r>
-      <w:r>
-        <w:rPr>
-          <w:rFonts w:ascii="Courier New" w:eastAsia="Courier New" w:hAnsi="Courier New" w:cs="Courier New"/>
-          <w:sz w:val="24"/>
-          <w:szCs w:val="24"/>
-        </w:rPr>
-        <w:t>invitees</w:t>
-      </w:r>
-    </w:p>
-    <w:p>
-      <w:pPr>
-        <w:spacing w:before="18" w:line="200" w:lineRule="exact"/>
-      </w:pPr>
-    </w:p>
-    <w:p>
-      <w:pPr>
-        <w:ind w:left="101"/>
-        <w:rPr>
-          <w:rFonts w:ascii="Courier New" w:eastAsia="Courier New" w:hAnsi="Courier New" w:cs="Courier New"/>
-          <w:sz w:val="24"/>
-          <w:szCs w:val="24"/>
-        </w:rPr>
-      </w:pPr>
-      <w:r>
-        <w:rPr>
-          <w:rFonts w:ascii="Courier New" w:eastAsia="Courier New" w:hAnsi="Courier New" w:cs="Courier New"/>
-          <w:sz w:val="24"/>
-          <w:szCs w:val="24"/>
-        </w:rPr>
-        <w:t xml:space="preserve">17          </w:t>
-      </w:r>
-      <w:r>
-        <w:rPr>
-          <w:rFonts w:ascii="Courier New" w:eastAsia="Courier New" w:hAnsi="Courier New" w:cs="Courier New"/>
-          <w:spacing w:val="127"/>
-          <w:sz w:val="24"/>
-          <w:szCs w:val="24"/>
-        </w:rPr>
-        <w:t xml:space="preserve"> </w:t>
-      </w:r>
-      <w:r>
-        <w:rPr>
-          <w:rFonts w:ascii="Courier New" w:eastAsia="Courier New" w:hAnsi="Courier New" w:cs="Courier New"/>
-          <w:sz w:val="24"/>
-          <w:szCs w:val="24"/>
-        </w:rPr>
-        <w:t>and other members of the public;</w:t>
-      </w:r>
-    </w:p>
-    <w:p>
-      <w:pPr>
-        <w:spacing w:before="18" w:line="200" w:lineRule="exact"/>
-      </w:pPr>
-    </w:p>
-    <w:p>
-      <w:pPr>
-        <w:ind w:left="101"/>
-        <w:rPr>
-          <w:rFonts w:ascii="Courier New" w:eastAsia="Courier New" w:hAnsi="Courier New" w:cs="Courier New"/>
-          <w:sz w:val="24"/>
-          <w:szCs w:val="24"/>
-        </w:rPr>
-      </w:pPr>
-      <w:r>
-        <w:rPr>
-          <w:rFonts w:ascii="Courier New" w:eastAsia="Courier New" w:hAnsi="Courier New" w:cs="Courier New"/>
-          <w:sz w:val="24"/>
-          <w:szCs w:val="24"/>
-        </w:rPr>
-        <w:t xml:space="preserve">18     </w:t>
-      </w:r>
-      <w:r>
-        <w:rPr>
-          <w:rFonts w:ascii="Courier New" w:eastAsia="Courier New" w:hAnsi="Courier New" w:cs="Courier New"/>
-          <w:spacing w:val="127"/>
-          <w:sz w:val="24"/>
-          <w:szCs w:val="24"/>
-        </w:rPr>
-        <w:t xml:space="preserve"> </w:t>
-      </w:r>
-      <w:r>
-        <w:rPr>
-          <w:rFonts w:ascii="Courier New" w:eastAsia="Courier New" w:hAnsi="Courier New" w:cs="Courier New"/>
-          <w:sz w:val="24"/>
-          <w:szCs w:val="24"/>
-        </w:rPr>
-        <w:t>e</w:t>
-      </w:r>
-      <w:proofErr w:type="gramStart"/>
-      <w:r>
-        <w:rPr>
-          <w:rFonts w:ascii="Courier New" w:eastAsia="Courier New" w:hAnsi="Courier New" w:cs="Courier New"/>
-          <w:sz w:val="24"/>
-          <w:szCs w:val="24"/>
-        </w:rPr>
-        <w:t>)   In</w:t>
-      </w:r>
-      <w:proofErr w:type="gramEnd"/>
-      <w:r>
-        <w:rPr>
-          <w:rFonts w:ascii="Courier New" w:eastAsia="Courier New" w:hAnsi="Courier New" w:cs="Courier New"/>
-          <w:spacing w:val="-19"/>
-          <w:sz w:val="24"/>
-          <w:szCs w:val="24"/>
-        </w:rPr>
-        <w:t xml:space="preserve"> </w:t>
-      </w:r>
-      <w:r>
-        <w:rPr>
-          <w:rFonts w:ascii="Courier New" w:eastAsia="Courier New" w:hAnsi="Courier New" w:cs="Courier New"/>
-          <w:sz w:val="24"/>
-          <w:szCs w:val="24"/>
-        </w:rPr>
-        <w:t>failing</w:t>
-      </w:r>
-      <w:r>
-        <w:rPr>
-          <w:rFonts w:ascii="Courier New" w:eastAsia="Courier New" w:hAnsi="Courier New" w:cs="Courier New"/>
-          <w:spacing w:val="-19"/>
-          <w:sz w:val="24"/>
-          <w:szCs w:val="24"/>
-        </w:rPr>
-        <w:t xml:space="preserve"> </w:t>
-      </w:r>
-      <w:r>
-        <w:rPr>
-          <w:rFonts w:ascii="Courier New" w:eastAsia="Courier New" w:hAnsi="Courier New" w:cs="Courier New"/>
-          <w:sz w:val="24"/>
-          <w:szCs w:val="24"/>
-        </w:rPr>
-        <w:t>to</w:t>
-      </w:r>
-      <w:r>
-        <w:rPr>
-          <w:rFonts w:ascii="Courier New" w:eastAsia="Courier New" w:hAnsi="Courier New" w:cs="Courier New"/>
-          <w:spacing w:val="-19"/>
-          <w:sz w:val="24"/>
-          <w:szCs w:val="24"/>
-        </w:rPr>
-        <w:t xml:space="preserve"> </w:t>
-      </w:r>
-      <w:r>
-        <w:rPr>
-          <w:rFonts w:ascii="Courier New" w:eastAsia="Courier New" w:hAnsi="Courier New" w:cs="Courier New"/>
-          <w:sz w:val="24"/>
-          <w:szCs w:val="24"/>
-        </w:rPr>
-        <w:t>maintain</w:t>
-      </w:r>
-      <w:r>
-        <w:rPr>
-          <w:rFonts w:ascii="Courier New" w:eastAsia="Courier New" w:hAnsi="Courier New" w:cs="Courier New"/>
-          <w:spacing w:val="-19"/>
-          <w:sz w:val="24"/>
-          <w:szCs w:val="24"/>
-        </w:rPr>
-        <w:t xml:space="preserve"> </w:t>
-      </w:r>
-      <w:r>
-        <w:rPr>
-          <w:rFonts w:ascii="Courier New" w:eastAsia="Courier New" w:hAnsi="Courier New" w:cs="Courier New"/>
-          <w:sz w:val="24"/>
-          <w:szCs w:val="24"/>
-        </w:rPr>
-        <w:t>its</w:t>
-      </w:r>
-      <w:r>
-        <w:rPr>
-          <w:rFonts w:ascii="Courier New" w:eastAsia="Courier New" w:hAnsi="Courier New" w:cs="Courier New"/>
-          <w:spacing w:val="-17"/>
-          <w:sz w:val="24"/>
-          <w:szCs w:val="24"/>
-        </w:rPr>
-        <w:t xml:space="preserve"> </w:t>
-      </w:r>
-      <w:r>
-        <w:rPr>
-          <w:rFonts w:ascii="Courier New" w:eastAsia="Courier New" w:hAnsi="Courier New" w:cs="Courier New"/>
-          <w:spacing w:val="-1"/>
-          <w:sz w:val="24"/>
-          <w:szCs w:val="24"/>
-        </w:rPr>
-        <w:t>s</w:t>
-      </w:r>
-      <w:r>
-        <w:rPr>
-          <w:rFonts w:ascii="Courier New" w:eastAsia="Courier New" w:hAnsi="Courier New" w:cs="Courier New"/>
-          <w:sz w:val="24"/>
-          <w:szCs w:val="24"/>
-        </w:rPr>
-        <w:t>tore</w:t>
-      </w:r>
-      <w:r>
-        <w:rPr>
-          <w:rFonts w:ascii="Courier New" w:eastAsia="Courier New" w:hAnsi="Courier New" w:cs="Courier New"/>
-          <w:spacing w:val="-17"/>
-          <w:sz w:val="24"/>
-          <w:szCs w:val="24"/>
-        </w:rPr>
-        <w:t xml:space="preserve"> </w:t>
-      </w:r>
-      <w:r>
-        <w:rPr>
-          <w:rFonts w:ascii="Courier New" w:eastAsia="Courier New" w:hAnsi="Courier New" w:cs="Courier New"/>
-          <w:sz w:val="24"/>
-          <w:szCs w:val="24"/>
-        </w:rPr>
-        <w:t>premises,</w:t>
-      </w:r>
-      <w:r>
-        <w:rPr>
-          <w:rFonts w:ascii="Courier New" w:eastAsia="Courier New" w:hAnsi="Courier New" w:cs="Courier New"/>
-          <w:spacing w:val="-17"/>
-          <w:sz w:val="24"/>
-          <w:szCs w:val="24"/>
-        </w:rPr>
-        <w:t xml:space="preserve"> </w:t>
-      </w:r>
-      <w:r>
-        <w:rPr>
-          <w:rFonts w:ascii="Courier New" w:eastAsia="Courier New" w:hAnsi="Courier New" w:cs="Courier New"/>
-          <w:sz w:val="24"/>
-          <w:szCs w:val="24"/>
-        </w:rPr>
-        <w:t>including</w:t>
-      </w:r>
-      <w:r>
-        <w:rPr>
-          <w:rFonts w:ascii="Courier New" w:eastAsia="Courier New" w:hAnsi="Courier New" w:cs="Courier New"/>
-          <w:spacing w:val="-17"/>
-          <w:sz w:val="24"/>
-          <w:szCs w:val="24"/>
-        </w:rPr>
-        <w:t xml:space="preserve"> </w:t>
-      </w:r>
-      <w:r>
-        <w:rPr>
-          <w:rFonts w:ascii="Courier New" w:eastAsia="Courier New" w:hAnsi="Courier New" w:cs="Courier New"/>
-          <w:sz w:val="24"/>
-          <w:szCs w:val="24"/>
-        </w:rPr>
-        <w:t>the</w:t>
-      </w:r>
-    </w:p>
-    <w:p>
-      <w:pPr>
-        <w:spacing w:before="18" w:line="200" w:lineRule="exact"/>
-      </w:pPr>
-    </w:p>
-    <w:p>
-      <w:pPr>
-        <w:ind w:left="101"/>
-        <w:rPr>
-          <w:rFonts w:ascii="Courier New" w:eastAsia="Courier New" w:hAnsi="Courier New" w:cs="Courier New"/>
-          <w:sz w:val="24"/>
-          <w:szCs w:val="24"/>
-        </w:rPr>
-      </w:pPr>
-      <w:r>
-        <w:rPr>
-          <w:rFonts w:ascii="Courier New" w:eastAsia="Courier New" w:hAnsi="Courier New" w:cs="Courier New"/>
-          <w:sz w:val="24"/>
-          <w:szCs w:val="24"/>
-        </w:rPr>
-        <w:t xml:space="preserve">19          </w:t>
-      </w:r>
-      <w:r>
-        <w:rPr>
-          <w:rFonts w:ascii="Courier New" w:eastAsia="Courier New" w:hAnsi="Courier New" w:cs="Courier New"/>
-          <w:spacing w:val="127"/>
-          <w:sz w:val="24"/>
-          <w:szCs w:val="24"/>
-        </w:rPr>
-        <w:t xml:space="preserve"> </w:t>
-      </w:r>
-      <w:r>
-        <w:rPr>
-          <w:rFonts w:ascii="Courier New" w:eastAsia="Courier New" w:hAnsi="Courier New" w:cs="Courier New"/>
-          <w:sz w:val="24"/>
-          <w:szCs w:val="24"/>
-        </w:rPr>
-        <w:t>entrance, in a safe condition for business invitees and</w:t>
-      </w:r>
-    </w:p>
-    <w:p>
-      <w:pPr>
-        <w:spacing w:before="18" w:line="200" w:lineRule="exact"/>
-      </w:pPr>
-    </w:p>
-    <w:p>
-      <w:pPr>
-        <w:ind w:left="101"/>
-        <w:rPr>
-          <w:rFonts w:ascii="Courier New" w:eastAsia="Courier New" w:hAnsi="Courier New" w:cs="Courier New"/>
-          <w:sz w:val="24"/>
-          <w:szCs w:val="24"/>
-        </w:rPr>
-      </w:pPr>
-      <w:proofErr w:type="gramStart"/>
-      <w:r>
-        <w:rPr>
-          <w:rFonts w:ascii="Courier New" w:eastAsia="Courier New" w:hAnsi="Courier New" w:cs="Courier New"/>
-          <w:sz w:val="24"/>
-          <w:szCs w:val="24"/>
-        </w:rPr>
-        <w:t xml:space="preserve">20          </w:t>
-      </w:r>
-      <w:r>
-        <w:rPr>
-          <w:rFonts w:ascii="Courier New" w:eastAsia="Courier New" w:hAnsi="Courier New" w:cs="Courier New"/>
-          <w:spacing w:val="127"/>
-          <w:sz w:val="24"/>
-          <w:szCs w:val="24"/>
-        </w:rPr>
-        <w:t xml:space="preserve"> </w:t>
-      </w:r>
-      <w:r>
-        <w:rPr>
-          <w:rFonts w:ascii="Courier New" w:eastAsia="Courier New" w:hAnsi="Courier New" w:cs="Courier New"/>
-          <w:sz w:val="24"/>
-          <w:szCs w:val="24"/>
-        </w:rPr>
-        <w:t>other members of the public.</w:t>
-      </w:r>
-      <w:proofErr w:type="gramEnd"/>
-    </w:p>
-    <w:p>
-      <w:pPr>
-        <w:spacing w:before="18" w:line="200" w:lineRule="exact"/>
-      </w:pPr>
-    </w:p>
-    <w:p>
-      <w:pPr>
-        <w:ind w:left="101"/>
-        <w:rPr>
-          <w:rFonts w:ascii="Courier New" w:eastAsia="Courier New" w:hAnsi="Courier New" w:cs="Courier New"/>
-          <w:sz w:val="24"/>
-          <w:szCs w:val="24"/>
-        </w:rPr>
-      </w:pPr>
-      <w:r>
-        <w:rPr>
-          <w:rFonts w:ascii="Courier New" w:eastAsia="Courier New" w:hAnsi="Courier New" w:cs="Courier New"/>
-          <w:sz w:val="24"/>
-          <w:szCs w:val="24"/>
-        </w:rPr>
-        <w:t xml:space="preserve">21                               </w:t>
-      </w:r>
-      <w:r>
-        <w:rPr>
-          <w:rFonts w:ascii="Courier New" w:eastAsia="Courier New" w:hAnsi="Courier New" w:cs="Courier New"/>
-          <w:spacing w:val="127"/>
-          <w:sz w:val="24"/>
-          <w:szCs w:val="24"/>
-        </w:rPr>
-        <w:t xml:space="preserve"> </w:t>
-      </w:r>
-      <w:r>
-        <w:rPr>
-          <w:rFonts w:ascii="Courier New" w:eastAsia="Courier New" w:hAnsi="Courier New" w:cs="Courier New"/>
-          <w:sz w:val="24"/>
-          <w:szCs w:val="24"/>
-        </w:rPr>
-        <w:t>14.</w:t>
-      </w:r>
-    </w:p>
-    <w:p>
-      <w:pPr>
-        <w:spacing w:before="18" w:line="200" w:lineRule="exact"/>
-      </w:pPr>
-    </w:p>
-    <w:p>
-      <w:pPr>
-        <w:ind w:left="101"/>
-        <w:rPr>
-          <w:rFonts w:ascii="Courier New" w:eastAsia="Courier New" w:hAnsi="Courier New" w:cs="Courier New"/>
-          <w:sz w:val="24"/>
-          <w:szCs w:val="24"/>
-        </w:rPr>
-      </w:pPr>
-      <w:r>
-        <w:rPr>
-          <w:rFonts w:ascii="Courier New" w:eastAsia="Courier New" w:hAnsi="Courier New" w:cs="Courier New"/>
-          <w:sz w:val="24"/>
-          <w:szCs w:val="24"/>
-        </w:rPr>
-        <w:t xml:space="preserve">22     </w:t>
-      </w:r>
-      <w:r>
-        <w:rPr>
-          <w:rFonts w:ascii="Courier New" w:eastAsia="Courier New" w:hAnsi="Courier New" w:cs="Courier New"/>
-          <w:spacing w:val="127"/>
-          <w:sz w:val="24"/>
-          <w:szCs w:val="24"/>
-        </w:rPr>
-        <w:t xml:space="preserve"> </w:t>
-      </w:r>
-      <w:r>
-        <w:rPr>
-          <w:rFonts w:ascii="Courier New" w:eastAsia="Courier New" w:hAnsi="Courier New" w:cs="Courier New"/>
-          <w:sz w:val="24"/>
-          <w:szCs w:val="24"/>
-        </w:rPr>
-        <w:t>As</w:t>
-      </w:r>
-      <w:r>
-        <w:rPr>
-          <w:rFonts w:ascii="Courier New" w:eastAsia="Courier New" w:hAnsi="Courier New" w:cs="Courier New"/>
-          <w:spacing w:val="-14"/>
-          <w:sz w:val="24"/>
-          <w:szCs w:val="24"/>
-        </w:rPr>
-        <w:t xml:space="preserve"> </w:t>
-      </w:r>
-      <w:r>
-        <w:rPr>
-          <w:rFonts w:ascii="Courier New" w:eastAsia="Courier New" w:hAnsi="Courier New" w:cs="Courier New"/>
-          <w:sz w:val="24"/>
-          <w:szCs w:val="24"/>
-        </w:rPr>
-        <w:t>a</w:t>
-      </w:r>
-      <w:r>
-        <w:rPr>
-          <w:rFonts w:ascii="Courier New" w:eastAsia="Courier New" w:hAnsi="Courier New" w:cs="Courier New"/>
-          <w:spacing w:val="-14"/>
-          <w:sz w:val="24"/>
-          <w:szCs w:val="24"/>
-        </w:rPr>
-        <w:t xml:space="preserve"> </w:t>
-      </w:r>
-      <w:r>
-        <w:rPr>
-          <w:rFonts w:ascii="Courier New" w:eastAsia="Courier New" w:hAnsi="Courier New" w:cs="Courier New"/>
-          <w:sz w:val="24"/>
-          <w:szCs w:val="24"/>
-        </w:rPr>
-        <w:t>direct,</w:t>
-      </w:r>
-      <w:r>
-        <w:rPr>
-          <w:rFonts w:ascii="Courier New" w:eastAsia="Courier New" w:hAnsi="Courier New" w:cs="Courier New"/>
-          <w:spacing w:val="-14"/>
-          <w:sz w:val="24"/>
-          <w:szCs w:val="24"/>
-        </w:rPr>
-        <w:t xml:space="preserve"> </w:t>
-      </w:r>
-      <w:r>
-        <w:rPr>
-          <w:rFonts w:ascii="Courier New" w:eastAsia="Courier New" w:hAnsi="Courier New" w:cs="Courier New"/>
-          <w:sz w:val="24"/>
-          <w:szCs w:val="24"/>
-        </w:rPr>
-        <w:t>proximate</w:t>
-      </w:r>
-      <w:r>
-        <w:rPr>
-          <w:rFonts w:ascii="Courier New" w:eastAsia="Courier New" w:hAnsi="Courier New" w:cs="Courier New"/>
-          <w:spacing w:val="-14"/>
-          <w:sz w:val="24"/>
-          <w:szCs w:val="24"/>
-        </w:rPr>
-        <w:t xml:space="preserve"> </w:t>
-      </w:r>
-      <w:r>
-        <w:rPr>
-          <w:rFonts w:ascii="Courier New" w:eastAsia="Courier New" w:hAnsi="Courier New" w:cs="Courier New"/>
-          <w:sz w:val="24"/>
-          <w:szCs w:val="24"/>
-        </w:rPr>
-        <w:t>and</w:t>
-      </w:r>
-      <w:r>
-        <w:rPr>
-          <w:rFonts w:ascii="Courier New" w:eastAsia="Courier New" w:hAnsi="Courier New" w:cs="Courier New"/>
-          <w:spacing w:val="-14"/>
-          <w:sz w:val="24"/>
-          <w:szCs w:val="24"/>
-        </w:rPr>
-        <w:t xml:space="preserve"> </w:t>
-      </w:r>
-      <w:r>
-        <w:rPr>
-          <w:rFonts w:ascii="Courier New" w:eastAsia="Courier New" w:hAnsi="Courier New" w:cs="Courier New"/>
-          <w:sz w:val="24"/>
-          <w:szCs w:val="24"/>
-        </w:rPr>
-        <w:t>foreseeable</w:t>
-      </w:r>
-      <w:r>
-        <w:rPr>
-          <w:rFonts w:ascii="Courier New" w:eastAsia="Courier New" w:hAnsi="Courier New" w:cs="Courier New"/>
-          <w:spacing w:val="-14"/>
-          <w:sz w:val="24"/>
-          <w:szCs w:val="24"/>
-        </w:rPr>
-        <w:t xml:space="preserve"> </w:t>
-      </w:r>
-      <w:r>
-        <w:rPr>
-          <w:rFonts w:ascii="Courier New" w:eastAsia="Courier New" w:hAnsi="Courier New" w:cs="Courier New"/>
-          <w:sz w:val="24"/>
-          <w:szCs w:val="24"/>
-        </w:rPr>
-        <w:t>result</w:t>
-      </w:r>
-      <w:r>
-        <w:rPr>
-          <w:rFonts w:ascii="Courier New" w:eastAsia="Courier New" w:hAnsi="Courier New" w:cs="Courier New"/>
-          <w:spacing w:val="-14"/>
-          <w:sz w:val="24"/>
-          <w:szCs w:val="24"/>
-        </w:rPr>
-        <w:t xml:space="preserve"> </w:t>
-      </w:r>
-      <w:r>
-        <w:rPr>
-          <w:rFonts w:ascii="Courier New" w:eastAsia="Courier New" w:hAnsi="Courier New" w:cs="Courier New"/>
-          <w:sz w:val="24"/>
-          <w:szCs w:val="24"/>
-        </w:rPr>
-        <w:t>of</w:t>
-      </w:r>
-      <w:r>
-        <w:rPr>
-          <w:rFonts w:ascii="Courier New" w:eastAsia="Courier New" w:hAnsi="Courier New" w:cs="Courier New"/>
-          <w:spacing w:val="-14"/>
-          <w:sz w:val="24"/>
-          <w:szCs w:val="24"/>
-        </w:rPr>
-        <w:t xml:space="preserve"> </w:t>
-      </w:r>
-      <w:r>
-        <w:rPr>
-          <w:rFonts w:ascii="Courier New" w:eastAsia="Courier New" w:hAnsi="Courier New" w:cs="Courier New"/>
-          <w:sz w:val="24"/>
-          <w:szCs w:val="24"/>
-        </w:rPr>
-        <w:t>the</w:t>
-      </w:r>
-      <w:r>
-        <w:rPr>
-          <w:rFonts w:ascii="Courier New" w:eastAsia="Courier New" w:hAnsi="Courier New" w:cs="Courier New"/>
-          <w:spacing w:val="-14"/>
-          <w:sz w:val="24"/>
-          <w:szCs w:val="24"/>
-        </w:rPr>
-        <w:t xml:space="preserve"> </w:t>
-      </w:r>
-      <w:r>
-        <w:rPr>
-          <w:rFonts w:ascii="Courier New" w:eastAsia="Courier New" w:hAnsi="Courier New" w:cs="Courier New"/>
-          <w:sz w:val="24"/>
-          <w:szCs w:val="24"/>
-        </w:rPr>
-        <w:t>acts</w:t>
-      </w:r>
-      <w:r>
-        <w:rPr>
-          <w:rFonts w:ascii="Courier New" w:eastAsia="Courier New" w:hAnsi="Courier New" w:cs="Courier New"/>
-          <w:spacing w:val="-14"/>
-          <w:sz w:val="24"/>
-          <w:szCs w:val="24"/>
-        </w:rPr>
-        <w:t xml:space="preserve"> </w:t>
-      </w:r>
-      <w:r>
-        <w:rPr>
-          <w:rFonts w:ascii="Courier New" w:eastAsia="Courier New" w:hAnsi="Courier New" w:cs="Courier New"/>
-          <w:sz w:val="24"/>
-          <w:szCs w:val="24"/>
-        </w:rPr>
-        <w:t>and</w:t>
-      </w:r>
-    </w:p>
-    <w:p>
-      <w:pPr>
-        <w:spacing w:before="18" w:line="200" w:lineRule="exact"/>
-      </w:pPr>
-    </w:p>
-    <w:p>
-      <w:pPr>
-        <w:ind w:left="101"/>
-        <w:rPr>
-          <w:rFonts w:ascii="Courier New" w:eastAsia="Courier New" w:hAnsi="Courier New" w:cs="Courier New"/>
-          <w:sz w:val="24"/>
-          <w:szCs w:val="24"/>
-        </w:rPr>
-      </w:pPr>
-      <w:r>
-        <w:rPr>
-          <w:rFonts w:ascii="Courier New" w:eastAsia="Courier New" w:hAnsi="Courier New" w:cs="Courier New"/>
-          <w:sz w:val="24"/>
-          <w:szCs w:val="24"/>
-        </w:rPr>
-        <w:t>23</w:t>
-      </w:r>
-      <w:r>
-        <w:rPr>
-          <w:rFonts w:ascii="Courier New" w:eastAsia="Courier New" w:hAnsi="Courier New" w:cs="Courier New"/>
-          <w:spacing w:val="127"/>
-          <w:sz w:val="24"/>
-          <w:szCs w:val="24"/>
-        </w:rPr>
-        <w:t xml:space="preserve"> </w:t>
-      </w:r>
-      <w:r>
-        <w:rPr>
-          <w:rFonts w:ascii="Courier New" w:eastAsia="Courier New" w:hAnsi="Courier New" w:cs="Courier New"/>
-          <w:sz w:val="24"/>
-          <w:szCs w:val="24"/>
-        </w:rPr>
-        <w:t>omis</w:t>
-      </w:r>
-      <w:r>
-        <w:rPr>
-          <w:rFonts w:ascii="Courier New" w:eastAsia="Courier New" w:hAnsi="Courier New" w:cs="Courier New"/>
-          <w:spacing w:val="2"/>
-          <w:sz w:val="24"/>
-          <w:szCs w:val="24"/>
-        </w:rPr>
-        <w:t>sion</w:t>
-      </w:r>
-      <w:r>
-        <w:rPr>
-          <w:rFonts w:ascii="Courier New" w:eastAsia="Courier New" w:hAnsi="Courier New" w:cs="Courier New"/>
-          <w:sz w:val="24"/>
-          <w:szCs w:val="24"/>
-        </w:rPr>
-        <w:t>s</w:t>
-      </w:r>
-      <w:r>
-        <w:rPr>
-          <w:rFonts w:ascii="Courier New" w:eastAsia="Courier New" w:hAnsi="Courier New" w:cs="Courier New"/>
-          <w:spacing w:val="104"/>
-          <w:sz w:val="24"/>
-          <w:szCs w:val="24"/>
-        </w:rPr>
-        <w:t xml:space="preserve"> </w:t>
-      </w:r>
-      <w:r>
-        <w:rPr>
-          <w:rFonts w:ascii="Courier New" w:eastAsia="Courier New" w:hAnsi="Courier New" w:cs="Courier New"/>
-          <w:sz w:val="24"/>
-          <w:szCs w:val="24"/>
-        </w:rPr>
-        <w:t>of</w:t>
-      </w:r>
-      <w:r>
-        <w:rPr>
-          <w:rFonts w:ascii="Courier New" w:eastAsia="Courier New" w:hAnsi="Courier New" w:cs="Courier New"/>
-          <w:spacing w:val="101"/>
-          <w:sz w:val="24"/>
-          <w:szCs w:val="24"/>
-        </w:rPr>
-        <w:t xml:space="preserve"> </w:t>
-      </w:r>
-      <w:r>
-        <w:rPr>
-          <w:rFonts w:ascii="Courier New" w:eastAsia="Courier New" w:hAnsi="Courier New" w:cs="Courier New"/>
-          <w:sz w:val="24"/>
-          <w:szCs w:val="24"/>
-        </w:rPr>
-        <w:t>defendant</w:t>
-      </w:r>
-      <w:r>
-        <w:rPr>
-          <w:rFonts w:ascii="Courier New" w:eastAsia="Courier New" w:hAnsi="Courier New" w:cs="Courier New"/>
-          <w:spacing w:val="101"/>
-          <w:sz w:val="24"/>
-          <w:szCs w:val="24"/>
-        </w:rPr>
-        <w:t xml:space="preserve"> </w:t>
-      </w:r>
-      <w:r>
-        <w:rPr>
-          <w:rFonts w:ascii="Courier New" w:eastAsia="Courier New" w:hAnsi="Courier New" w:cs="Courier New"/>
-          <w:sz w:val="24"/>
-          <w:szCs w:val="24"/>
-        </w:rPr>
-        <w:t>DA</w:t>
-      </w:r>
-      <w:r>
-        <w:rPr>
-          <w:rFonts w:ascii="Courier New" w:eastAsia="Courier New" w:hAnsi="Courier New" w:cs="Courier New"/>
-          <w:sz w:val="24"/>
-          <w:szCs w:val="24"/>
-        </w:rPr>
-        <w:t>,</w:t>
-      </w:r>
-      <w:r>
-        <w:rPr>
-          <w:rFonts w:ascii="Courier New" w:eastAsia="Courier New" w:hAnsi="Courier New" w:cs="Courier New"/>
-          <w:spacing w:val="101"/>
-          <w:sz w:val="24"/>
-          <w:szCs w:val="24"/>
-        </w:rPr>
-        <w:t xml:space="preserve"> </w:t>
-      </w:r>
-      <w:r>
-        <w:rPr>
-          <w:rFonts w:ascii="Courier New" w:eastAsia="Courier New" w:hAnsi="Courier New" w:cs="Courier New"/>
-          <w:sz w:val="24"/>
-          <w:szCs w:val="24"/>
-        </w:rPr>
-        <w:t>plaintiff</w:t>
-      </w:r>
-      <w:r>
-        <w:rPr>
-          <w:rFonts w:ascii="Courier New" w:eastAsia="Courier New" w:hAnsi="Courier New" w:cs="Courier New"/>
-          <w:spacing w:val="101"/>
-          <w:sz w:val="24"/>
-          <w:szCs w:val="24"/>
-        </w:rPr>
-        <w:t xml:space="preserve"> </w:t>
-      </w:r>
-      <w:r>
-        <w:rPr>
-          <w:rFonts w:ascii="Courier New" w:eastAsia="Courier New" w:hAnsi="Courier New" w:cs="Courier New"/>
-          <w:sz w:val="24"/>
-          <w:szCs w:val="24"/>
-        </w:rPr>
-        <w:t xml:space="preserve">Ronald </w:t>
-      </w:r>
-      <w:proofErr w:type="spellStart"/>
-      <w:r>
-        <w:rPr>
-          <w:rFonts w:ascii="Courier New" w:eastAsia="Courier New" w:hAnsi="Courier New" w:cs="Courier New"/>
-          <w:sz w:val="24"/>
-          <w:szCs w:val="24"/>
-        </w:rPr>
-        <w:t>Weasley</w:t>
-      </w:r>
-      <w:proofErr w:type="spellEnd"/>
-    </w:p>
-    <w:p>
-      <w:pPr>
-        <w:spacing w:before="18" w:line="200" w:lineRule="exact"/>
-      </w:pPr>
-    </w:p>
-    <w:p>
-      <w:pPr>
-        <w:ind w:left="101"/>
-        <w:rPr>
-          <w:rFonts w:ascii="Courier New" w:eastAsia="Courier New" w:hAnsi="Courier New" w:cs="Courier New"/>
-          <w:sz w:val="24"/>
-          <w:szCs w:val="24"/>
-        </w:rPr>
-      </w:pPr>
-      <w:r>
-        <w:rPr>
-          <w:rFonts w:ascii="Courier New" w:eastAsia="Courier New" w:hAnsi="Courier New" w:cs="Courier New"/>
-          <w:sz w:val="24"/>
-          <w:szCs w:val="24"/>
-        </w:rPr>
-        <w:t>24</w:t>
-      </w:r>
-      <w:r>
-        <w:rPr>
-          <w:rFonts w:ascii="Courier New" w:eastAsia="Courier New" w:hAnsi="Courier New" w:cs="Courier New"/>
-          <w:spacing w:val="127"/>
-          <w:sz w:val="24"/>
-          <w:szCs w:val="24"/>
-        </w:rPr>
-        <w:t xml:space="preserve"> </w:t>
-      </w:r>
-      <w:r>
-        <w:rPr>
-          <w:rFonts w:ascii="Courier New" w:eastAsia="Courier New" w:hAnsi="Courier New" w:cs="Courier New"/>
-          <w:sz w:val="24"/>
-          <w:szCs w:val="24"/>
-        </w:rPr>
-        <w:t>sustained</w:t>
-      </w:r>
-      <w:r>
-        <w:rPr>
-          <w:rFonts w:ascii="Courier New" w:eastAsia="Courier New" w:hAnsi="Courier New" w:cs="Courier New"/>
-          <w:spacing w:val="14"/>
-          <w:sz w:val="24"/>
-          <w:szCs w:val="24"/>
-        </w:rPr>
-        <w:t xml:space="preserve"> </w:t>
-      </w:r>
-      <w:r>
-        <w:rPr>
-          <w:rFonts w:ascii="Courier New" w:eastAsia="Courier New" w:hAnsi="Courier New" w:cs="Courier New"/>
-          <w:sz w:val="24"/>
-          <w:szCs w:val="24"/>
-        </w:rPr>
-        <w:t>a</w:t>
-      </w:r>
-      <w:r>
-        <w:rPr>
-          <w:rFonts w:ascii="Courier New" w:eastAsia="Courier New" w:hAnsi="Courier New" w:cs="Courier New"/>
-          <w:spacing w:val="14"/>
-          <w:sz w:val="24"/>
-          <w:szCs w:val="24"/>
-        </w:rPr>
-        <w:t xml:space="preserve"> </w:t>
-      </w:r>
-      <w:r>
-        <w:rPr>
-          <w:rFonts w:ascii="Courier New" w:eastAsia="Courier New" w:hAnsi="Courier New" w:cs="Courier New"/>
-          <w:spacing w:val="-1"/>
-          <w:sz w:val="24"/>
-          <w:szCs w:val="24"/>
-        </w:rPr>
-        <w:t>serious spook and a fright</w:t>
-      </w:r>
-      <w:r>
-        <w:rPr>
-          <w:rFonts w:ascii="Courier New" w:eastAsia="Courier New" w:hAnsi="Courier New" w:cs="Courier New"/>
-          <w:sz w:val="24"/>
-          <w:szCs w:val="24"/>
-        </w:rPr>
-        <w:t>,</w:t>
-      </w:r>
-      <w:r>
-        <w:rPr>
-          <w:rFonts w:ascii="Courier New" w:eastAsia="Courier New" w:hAnsi="Courier New" w:cs="Courier New"/>
-          <w:spacing w:val="14"/>
-          <w:sz w:val="24"/>
-          <w:szCs w:val="24"/>
-        </w:rPr>
-        <w:t xml:space="preserve"> </w:t>
-      </w:r>
-      <w:r>
-        <w:rPr>
-          <w:rFonts w:ascii="Courier New" w:eastAsia="Courier New" w:hAnsi="Courier New" w:cs="Courier New"/>
-          <w:sz w:val="24"/>
-          <w:szCs w:val="24"/>
-        </w:rPr>
-        <w:t>all</w:t>
-      </w:r>
-      <w:r>
-        <w:rPr>
-          <w:rFonts w:ascii="Courier New" w:eastAsia="Courier New" w:hAnsi="Courier New" w:cs="Courier New"/>
-          <w:spacing w:val="14"/>
-          <w:sz w:val="24"/>
-          <w:szCs w:val="24"/>
-        </w:rPr>
-        <w:t xml:space="preserve"> </w:t>
-      </w:r>
-      <w:r>
-        <w:rPr>
-          <w:rFonts w:ascii="Courier New" w:eastAsia="Courier New" w:hAnsi="Courier New" w:cs="Courier New"/>
-          <w:sz w:val="24"/>
-          <w:szCs w:val="24"/>
-        </w:rPr>
-        <w:t>to</w:t>
-      </w:r>
-      <w:r>
-        <w:rPr>
-          <w:rFonts w:ascii="Courier New" w:eastAsia="Courier New" w:hAnsi="Courier New" w:cs="Courier New"/>
-          <w:spacing w:val="14"/>
-          <w:sz w:val="24"/>
-          <w:szCs w:val="24"/>
-        </w:rPr>
-        <w:t xml:space="preserve"> </w:t>
-      </w:r>
-      <w:proofErr w:type="gramStart"/>
-      <w:r>
-        <w:rPr>
-          <w:rFonts w:ascii="Courier New" w:eastAsia="Courier New" w:hAnsi="Courier New" w:cs="Courier New"/>
-          <w:sz w:val="24"/>
-          <w:szCs w:val="24"/>
-        </w:rPr>
-        <w:t>plaintiff's</w:t>
-      </w:r>
-      <w:proofErr w:type="gramEnd"/>
-    </w:p>
-    <w:p>
-      <w:pPr>
-        <w:spacing w:before="18" w:line="200" w:lineRule="exact"/>
-      </w:pPr>
-    </w:p>
-    <w:p>
-      <w:pPr>
-        <w:ind w:left="101"/>
-        <w:rPr>
-          <w:rFonts w:ascii="Courier New" w:eastAsia="Courier New" w:hAnsi="Courier New" w:cs="Courier New"/>
-          <w:sz w:val="24"/>
-          <w:szCs w:val="24"/>
-        </w:rPr>
-      </w:pPr>
-      <w:proofErr w:type="gramStart"/>
-      <w:r>
-        <w:rPr>
-          <w:rFonts w:ascii="Courier New" w:eastAsia="Courier New" w:hAnsi="Courier New" w:cs="Courier New"/>
-          <w:sz w:val="24"/>
-          <w:szCs w:val="24"/>
-        </w:rPr>
-        <w:t>25</w:t>
-      </w:r>
-      <w:r>
-        <w:rPr>
-          <w:rFonts w:ascii="Courier New" w:eastAsia="Courier New" w:hAnsi="Courier New" w:cs="Courier New"/>
-          <w:spacing w:val="127"/>
-          <w:sz w:val="24"/>
-          <w:szCs w:val="24"/>
-        </w:rPr>
-        <w:t xml:space="preserve"> </w:t>
-      </w:r>
-      <w:r>
-        <w:rPr>
-          <w:rFonts w:ascii="Courier New" w:eastAsia="Courier New" w:hAnsi="Courier New" w:cs="Courier New"/>
-          <w:sz w:val="24"/>
-          <w:szCs w:val="24"/>
-        </w:rPr>
         <w:t xml:space="preserve">non-economic </w:t>
       </w:r>
       <w:r>
@@ -12119,7 +11856,6 @@
         </w:rPr>
         <w:t>0,000.</w:t>
       </w:r>
-      <w:proofErr w:type="gramEnd"/>
     </w:p>
     <w:p>
       <w:pPr>
@@ -12298,7 +12034,6 @@
           <w:szCs w:val="24"/>
         </w:rPr>
       </w:pPr>
-      <w:proofErr w:type="gramStart"/>
       <w:r>
         <w:rPr>
           <w:rFonts w:ascii="Courier New" w:eastAsia="Courier New" w:hAnsi="Courier New" w:cs="Courier New"/>
@@ -12382,16 +12117,7 @@
           <w:sz w:val="24"/>
           <w:szCs w:val="24"/>
         </w:rPr>
-        <w:t>damages.</w:t>
-      </w:r>
-      <w:proofErr w:type="gramEnd"/>
-      <w:r>
-        <w:rPr>
-          <w:rFonts w:ascii="Courier New" w:eastAsia="Courier New" w:hAnsi="Courier New" w:cs="Courier New"/>
-          <w:sz w:val="24"/>
-          <w:szCs w:val="24"/>
-        </w:rPr>
-        <w:t xml:space="preserve"> </w:t>
+        <w:t xml:space="preserve">damages. </w:t>
       </w:r>
       <w:r>
         <w:rPr>
@@ -12520,7 +12246,6 @@
         </w:rPr>
         <w:t xml:space="preserve"> </w:t>
       </w:r>
-      <w:proofErr w:type="gramStart"/>
       <w:r>
         <w:rPr>
           <w:rFonts w:ascii="Courier New" w:eastAsia="Courier New" w:hAnsi="Courier New" w:cs="Courier New"/>
@@ -12544,16 +12269,7 @@
           <w:sz w:val="24"/>
           <w:szCs w:val="24"/>
         </w:rPr>
-        <w:t>not</w:t>
-      </w:r>
-      <w:proofErr w:type="gramEnd"/>
-      <w:r>
-        <w:rPr>
-          <w:rFonts w:ascii="Courier New" w:eastAsia="Courier New" w:hAnsi="Courier New" w:cs="Courier New"/>
-          <w:sz w:val="24"/>
-          <w:szCs w:val="24"/>
-        </w:rPr>
-        <w:t xml:space="preserve"> </w:t>
+        <w:t xml:space="preserve">not </w:t>
       </w:r>
       <w:r>
         <w:rPr>
@@ -12742,7 +12458,6 @@
         </w:rPr>
         <w:t xml:space="preserve"> </w:t>
       </w:r>
-      <w:proofErr w:type="gramStart"/>
       <w:r>
         <w:rPr>
           <w:rFonts w:ascii="Courier New" w:eastAsia="Courier New" w:hAnsi="Courier New" w:cs="Courier New"/>
@@ -12751,7 +12466,6 @@
         </w:rPr>
         <w:t>reimbursement</w:t>
       </w:r>
-      <w:proofErr w:type="gramEnd"/>
       <w:r>
         <w:rPr>
           <w:rFonts w:ascii="Courier New" w:eastAsia="Courier New" w:hAnsi="Courier New" w:cs="Courier New"/>
@@ -13266,7 +12980,6 @@
           <w:szCs w:val="24"/>
         </w:rPr>
       </w:pPr>
-      <w:proofErr w:type="gramStart"/>
       <w:r>
         <w:rPr>
           <w:rFonts w:ascii="Courier New" w:eastAsia="Courier New" w:hAnsi="Courier New" w:cs="Courier New"/>
@@ -13308,7 +13021,6 @@
         </w:rPr>
         <w:t>0,000 for purposes of ORS 20.080.</w:t>
       </w:r>
-      <w:proofErr w:type="gramEnd"/>
     </w:p>
     <w:p>
       <w:pPr>
@@ -13583,7 +13295,6 @@
         </w:rPr>
         <w:t xml:space="preserve"> </w:t>
       </w:r>
-      <w:proofErr w:type="gramStart"/>
       <w:r>
         <w:rPr>
           <w:rFonts w:ascii="Courier New" w:eastAsia="Courier New" w:hAnsi="Courier New" w:cs="Courier New"/>
@@ -13592,7 +13303,6 @@
         </w:rPr>
         <w:t>defendant</w:t>
       </w:r>
-      <w:proofErr w:type="gramEnd"/>
       <w:r>
         <w:rPr>
           <w:rFonts w:ascii="Courier New" w:eastAsia="Courier New" w:hAnsi="Courier New" w:cs="Courier New"/>
@@ -14993,68 +14703,66 @@
           <w:szCs w:val="24"/>
         </w:rPr>
       </w:pPr>
+    </w:p>
+    <w:p>
+      <w:pPr>
+        <w:spacing w:before="18" w:line="200" w:lineRule="exact"/>
+      </w:pPr>
+    </w:p>
+    <w:p>
+      <w:pPr>
+        <w:ind w:left="101"/>
+        <w:rPr>
+          <w:rFonts w:ascii="Courier New" w:eastAsia="Courier New" w:hAnsi="Courier New" w:cs="Courier New"/>
+          <w:sz w:val="24"/>
+          <w:szCs w:val="24"/>
+        </w:rPr>
+      </w:pPr>
+      <w:r>
+        <w:rPr>
+          <w:rFonts w:ascii="Courier New" w:eastAsia="Courier New" w:hAnsi="Courier New" w:cs="Courier New"/>
+          <w:sz w:val="24"/>
+          <w:szCs w:val="24"/>
+        </w:rPr>
+        <w:lastRenderedPageBreak/>
+        <w:t xml:space="preserve">17     </w:t>
+      </w:r>
+      <w:r>
+        <w:rPr>
+          <w:rFonts w:ascii="Courier New" w:eastAsia="Courier New" w:hAnsi="Courier New" w:cs="Courier New"/>
+          <w:spacing w:val="127"/>
+          <w:sz w:val="24"/>
+          <w:szCs w:val="24"/>
+        </w:rPr>
+        <w:t xml:space="preserve"> </w:t>
+      </w:r>
+      <w:r>
+        <w:rPr>
+          <w:rFonts w:ascii="Courier New" w:eastAsia="Courier New" w:hAnsi="Courier New" w:cs="Courier New"/>
+          <w:b/>
+          <w:sz w:val="24"/>
+          <w:szCs w:val="24"/>
+        </w:rPr>
+        <w:t xml:space="preserve">DATED </w:t>
+      </w:r>
+      <w:r>
+        <w:rPr>
+          <w:rFonts w:ascii="Courier New" w:eastAsia="Courier New" w:hAnsi="Courier New" w:cs="Courier New"/>
+          <w:sz w:val="24"/>
+          <w:szCs w:val="24"/>
+        </w:rPr>
+        <w:t>this 1</w:t>
+      </w:r>
+      <w:r>
+        <w:rPr>
+          <w:rFonts w:ascii="Courier New" w:eastAsia="Courier New" w:hAnsi="Courier New" w:cs="Courier New"/>
+          <w:sz w:val="24"/>
+          <w:szCs w:val="24"/>
+        </w:rPr>
+        <w:t>4</w:t>
+      </w:r>
       <w:bookmarkStart w:id="0" w:name="_GoBack"/>
       <w:bookmarkEnd w:id="0"/>
-    </w:p>
-    <w:p>
-      <w:pPr>
-        <w:spacing w:before="18" w:line="200" w:lineRule="exact"/>
-      </w:pPr>
-    </w:p>
-    <w:p>
-      <w:pPr>
-        <w:ind w:left="101"/>
-        <w:rPr>
-          <w:rFonts w:ascii="Courier New" w:eastAsia="Courier New" w:hAnsi="Courier New" w:cs="Courier New"/>
-          <w:sz w:val="24"/>
-          <w:szCs w:val="24"/>
-        </w:rPr>
-      </w:pPr>
-      <w:r>
-        <w:rPr>
-          <w:rFonts w:ascii="Courier New" w:eastAsia="Courier New" w:hAnsi="Courier New" w:cs="Courier New"/>
-          <w:sz w:val="24"/>
-          <w:szCs w:val="24"/>
-        </w:rPr>
-        <w:lastRenderedPageBreak/>
-        <w:t xml:space="preserve">17     </w:t>
-      </w:r>
-      <w:r>
-        <w:rPr>
-          <w:rFonts w:ascii="Courier New" w:eastAsia="Courier New" w:hAnsi="Courier New" w:cs="Courier New"/>
-          <w:spacing w:val="127"/>
-          <w:sz w:val="24"/>
-          <w:szCs w:val="24"/>
-        </w:rPr>
-        <w:t xml:space="preserve"> </w:t>
-      </w:r>
-      <w:r>
-        <w:rPr>
-          <w:rFonts w:ascii="Courier New" w:eastAsia="Courier New" w:hAnsi="Courier New" w:cs="Courier New"/>
-          <w:b/>
-          <w:sz w:val="24"/>
-          <w:szCs w:val="24"/>
-        </w:rPr>
-        <w:t xml:space="preserve">DATED </w:t>
-      </w:r>
-      <w:r>
-        <w:rPr>
-          <w:rFonts w:ascii="Courier New" w:eastAsia="Courier New" w:hAnsi="Courier New" w:cs="Courier New"/>
-          <w:sz w:val="24"/>
-          <w:szCs w:val="24"/>
-        </w:rPr>
-        <w:t xml:space="preserve">this </w:t>
-      </w:r>
-      <w:proofErr w:type="gramStart"/>
-      <w:r>
-        <w:rPr>
-          <w:rFonts w:ascii="Courier New" w:eastAsia="Courier New" w:hAnsi="Courier New" w:cs="Courier New"/>
-          <w:sz w:val="24"/>
-          <w:szCs w:val="24"/>
-        </w:rPr>
-        <w:t>14</w:t>
-      </w:r>
-      <w:proofErr w:type="spellStart"/>
       <w:r>
         <w:rPr>
           <w:rFonts w:ascii="Courier New" w:eastAsia="Courier New" w:hAnsi="Courier New" w:cs="Courier New"/>
@@ -15074,7 +14782,6 @@
         </w:rPr>
         <w:t>h</w:t>
       </w:r>
-      <w:proofErr w:type="spellEnd"/>
       <w:r>
         <w:rPr>
           <w:rFonts w:ascii="Courier New" w:eastAsia="Courier New" w:hAnsi="Courier New" w:cs="Courier New"/>
@@ -15091,16 +14798,15 @@
           <w:sz w:val="24"/>
           <w:szCs w:val="24"/>
         </w:rPr>
-        <w:t>day</w:t>
-      </w:r>
-      <w:proofErr w:type="gramEnd"/>
-      <w:r>
-        <w:rPr>
-          <w:rFonts w:ascii="Courier New" w:eastAsia="Courier New" w:hAnsi="Courier New" w:cs="Courier New"/>
-          <w:sz w:val="24"/>
-          <w:szCs w:val="24"/>
-        </w:rPr>
-        <w:t xml:space="preserve"> of April, 2016.</w:t>
+        <w:t>day of November, 2017</w:t>
+      </w:r>
+      <w:r>
+        <w:rPr>
+          <w:rFonts w:ascii="Courier New" w:eastAsia="Courier New" w:hAnsi="Courier New" w:cs="Courier New"/>
+          <w:sz w:val="24"/>
+          <w:szCs w:val="24"/>
+        </w:rPr>
+        <w:t>.</w:t>
       </w:r>
     </w:p>
     <w:p>
@@ -15140,7 +14846,15 @@
           <w:sz w:val="24"/>
           <w:szCs w:val="24"/>
         </w:rPr>
-        <w:t>GLAZER,</w:t>
+        <w:t>WOLTERS KLEWER</w:t>
+      </w:r>
+      <w:r>
+        <w:rPr>
+          <w:rFonts w:ascii="Courier New" w:eastAsia="Courier New" w:hAnsi="Courier New" w:cs="Courier New"/>
+          <w:sz w:val="24"/>
+          <w:szCs w:val="24"/>
+        </w:rPr>
+        <w:t>,</w:t>
       </w:r>
       <w:r>
         <w:rPr>
@@ -15157,58 +14871,7 @@
           <w:sz w:val="24"/>
           <w:szCs w:val="24"/>
         </w:rPr>
-        <w:t>MAURER</w:t>
-      </w:r>
-      <w:r>
-        <w:rPr>
-          <w:rFonts w:ascii="Courier New" w:eastAsia="Courier New" w:hAnsi="Courier New" w:cs="Courier New"/>
-          <w:spacing w:val="-36"/>
-          <w:sz w:val="24"/>
-          <w:szCs w:val="24"/>
-        </w:rPr>
-        <w:t xml:space="preserve"> </w:t>
-      </w:r>
-      <w:r>
-        <w:rPr>
-          <w:rFonts w:ascii="Courier New" w:eastAsia="Courier New" w:hAnsi="Courier New" w:cs="Courier New"/>
-          <w:sz w:val="24"/>
-          <w:szCs w:val="24"/>
-        </w:rPr>
-        <w:t>&amp;</w:t>
-      </w:r>
-      <w:r>
-        <w:rPr>
-          <w:rFonts w:ascii="Courier New" w:eastAsia="Courier New" w:hAnsi="Courier New" w:cs="Courier New"/>
-          <w:spacing w:val="-36"/>
-          <w:sz w:val="24"/>
-          <w:szCs w:val="24"/>
-        </w:rPr>
-        <w:t xml:space="preserve"> </w:t>
-      </w:r>
-      <w:r>
-        <w:rPr>
-          <w:rFonts w:ascii="Courier New" w:eastAsia="Courier New" w:hAnsi="Courier New" w:cs="Courier New"/>
-          <w:sz w:val="24"/>
-          <w:szCs w:val="24"/>
-        </w:rPr>
-        <w:t>PETERSON,</w:t>
-      </w:r>
-      <w:r>
-        <w:rPr>
-          <w:rFonts w:ascii="Courier New" w:eastAsia="Courier New" w:hAnsi="Courier New" w:cs="Courier New"/>
-          <w:spacing w:val="-36"/>
-          <w:sz w:val="24"/>
-          <w:szCs w:val="24"/>
-        </w:rPr>
-        <w:t xml:space="preserve"> </w:t>
-      </w:r>
-      <w:r>
-        <w:rPr>
-          <w:rFonts w:ascii="Courier New" w:eastAsia="Courier New" w:hAnsi="Courier New" w:cs="Courier New"/>
-          <w:sz w:val="24"/>
-          <w:szCs w:val="24"/>
-        </w:rPr>
-        <w:t>P.C.</w:t>
+        <w:t>LLC</w:t>
       </w:r>
     </w:p>
     <w:p>
@@ -15280,7 +14943,7 @@
           <w:szCs w:val="24"/>
           <w:u w:val="single" w:color="000000"/>
         </w:rPr>
-        <w:t xml:space="preserve">  s/ David L. Robinson </w:t>
+        <w:t xml:space="preserve">  s/ Deborah L. Robertson</w:t>
       </w:r>
       <w:r>
         <w:rPr>
@@ -15289,6 +14952,15 @@
           <w:szCs w:val="24"/>
           <w:u w:val="single" w:color="000000"/>
         </w:rPr>
+        <w:t xml:space="preserve"> </w:t>
+      </w:r>
+      <w:r>
+        <w:rPr>
+          <w:rFonts w:ascii="Courier New" w:eastAsia="Courier New" w:hAnsi="Courier New" w:cs="Courier New"/>
+          <w:sz w:val="24"/>
+          <w:szCs w:val="24"/>
+          <w:u w:val="single" w:color="000000"/>
+        </w:rPr>
         <w:tab/>
       </w:r>
       <w:r>
@@ -15297,7 +14969,15 @@
           <w:sz w:val="24"/>
           <w:szCs w:val="24"/>
         </w:rPr>
-        <w:t xml:space="preserve"> David L. Robinson, OSB #115042</w:t>
+        <w:t xml:space="preserve"> Deborah L. Robertson</w:t>
+      </w:r>
+      <w:r>
+        <w:rPr>
+          <w:rFonts w:ascii="Courier New" w:eastAsia="Courier New" w:hAnsi="Courier New" w:cs="Courier New"/>
+          <w:sz w:val="24"/>
+          <w:szCs w:val="24"/>
+        </w:rPr>
+        <w:t>, OSB #115042</w:t>
       </w:r>
     </w:p>
     <w:p>

</xml_diff>